<commit_message>
Fixed unit tests of downloads
</commit_message>
<xml_diff>
--- a/Testrapport.docx
+++ b/Testrapport.docx
@@ -67,7 +67,23 @@
           <w:b/>
           <w:bCs/>
         </w:rPr>
-        <w:t>Versionsnummer / Build ID:</w:t>
+        <w:t xml:space="preserve">Versionsnummer / </w:t>
+      </w:r>
+      <w:proofErr w:type="spellStart"/>
+      <w:r>
+        <w:rPr>
+          <w:b/>
+          <w:bCs/>
+        </w:rPr>
+        <w:t>Build</w:t>
+      </w:r>
+      <w:proofErr w:type="spellEnd"/>
+      <w:r>
+        <w:rPr>
+          <w:b/>
+          <w:bCs/>
+        </w:rPr>
+        <w:t xml:space="preserve"> ID:</w:t>
       </w:r>
       <w:r>
         <w:rPr>
@@ -109,7 +125,23 @@
     </w:p>
     <w:p>
       <w:r>
-        <w:t>Formålet med denne test er at verificere at PDF Downloaderen korrekt kan håndtere download af PDF’er.</w:t>
+        <w:t xml:space="preserve">Formålet med denne test er at verificere at PDF </w:t>
+      </w:r>
+      <w:proofErr w:type="spellStart"/>
+      <w:r>
+        <w:t>Downloaderen</w:t>
+      </w:r>
+      <w:proofErr w:type="spellEnd"/>
+      <w:r>
+        <w:t xml:space="preserve"> korrekt kan håndtere download af </w:t>
+      </w:r>
+      <w:proofErr w:type="spellStart"/>
+      <w:r>
+        <w:t>PDF’er</w:t>
+      </w:r>
+      <w:proofErr w:type="spellEnd"/>
+      <w:r>
+        <w:t>.</w:t>
       </w:r>
     </w:p>
     <w:p>
@@ -168,7 +200,7 @@
         <w:gridCol w:w="1197"/>
         <w:gridCol w:w="888"/>
         <w:gridCol w:w="684"/>
-        <w:gridCol w:w="3001"/>
+        <w:gridCol w:w="2728"/>
       </w:tblGrid>
       <w:tr>
         <w:trPr>
@@ -188,6 +220,7 @@
                 <w:bCs/>
               </w:rPr>
             </w:pPr>
+            <w:proofErr w:type="spellStart"/>
             <w:r>
               <w:rPr>
                 <w:b/>
@@ -195,6 +228,7 @@
               </w:rPr>
               <w:t>Testtype</w:t>
             </w:r>
+            <w:proofErr w:type="spellEnd"/>
           </w:p>
         </w:tc>
         <w:tc>
@@ -322,41 +356,29 @@
           </w:tcPr>
           <w:p>
             <w:r>
-              <w:t>2</w:t>
-            </w:r>
-          </w:p>
-        </w:tc>
-        <w:tc>
-          <w:tcPr>
-            <w:tcW w:w="0" w:type="auto"/>
-            <w:vAlign w:val="center"/>
-            <w:hideMark/>
-          </w:tcPr>
-          <w:p>
-            <w:r>
-              <w:t>4</w:t>
-            </w:r>
-          </w:p>
-        </w:tc>
-        <w:tc>
-          <w:tcPr>
-            <w:tcW w:w="0" w:type="auto"/>
-            <w:vAlign w:val="center"/>
-            <w:hideMark/>
-          </w:tcPr>
-          <w:p>
-            <w:r>
-              <w:t xml:space="preserve">Mange af dem fejler grundet at </w:t>
-            </w:r>
-          </w:p>
-          <w:p>
-            <w:r>
-              <w:t>d</w:t>
-            </w:r>
-            <w:r>
-              <w:t>e ikke giver Exceptions</w:t>
-            </w:r>
-          </w:p>
+              <w:t>5</w:t>
+            </w:r>
+          </w:p>
+        </w:tc>
+        <w:tc>
+          <w:tcPr>
+            <w:tcW w:w="0" w:type="auto"/>
+            <w:vAlign w:val="center"/>
+            <w:hideMark/>
+          </w:tcPr>
+          <w:p>
+            <w:r>
+              <w:t>3</w:t>
+            </w:r>
+          </w:p>
+        </w:tc>
+        <w:tc>
+          <w:tcPr>
+            <w:tcW w:w="0" w:type="auto"/>
+            <w:vAlign w:val="center"/>
+            <w:hideMark/>
+          </w:tcPr>
+          <w:p/>
         </w:tc>
       </w:tr>
       <w:tr>
@@ -663,6 +685,7 @@
                 <w:lang w:val="en-US"/>
               </w:rPr>
             </w:pPr>
+            <w:proofErr w:type="spellStart"/>
             <w:r>
               <w:rPr>
                 <w:lang w:val="en-US"/>
@@ -673,7 +696,28 @@
               <w:rPr>
                 <w:lang w:val="en-US"/>
               </w:rPr>
-              <w:t>df_duplicates()</w:t>
+              <w:t>df_</w:t>
+            </w:r>
+            <w:proofErr w:type="gramStart"/>
+            <w:r>
+              <w:rPr>
+                <w:lang w:val="en-US"/>
+              </w:rPr>
+              <w:t>duplicates</w:t>
+            </w:r>
+            <w:proofErr w:type="spellEnd"/>
+            <w:r>
+              <w:rPr>
+                <w:lang w:val="en-US"/>
+              </w:rPr>
+              <w:t>(</w:t>
+            </w:r>
+            <w:proofErr w:type="gramEnd"/>
+            <w:r>
+              <w:rPr>
+                <w:lang w:val="en-US"/>
+              </w:rPr>
+              <w:t>)</w:t>
             </w:r>
           </w:p>
           <w:p>
@@ -682,12 +726,14 @@
                 <w:lang w:val="en-US"/>
               </w:rPr>
             </w:pPr>
+            <w:proofErr w:type="spellStart"/>
             <w:r>
               <w:rPr>
                 <w:lang w:val="en-US"/>
               </w:rPr>
               <w:t>load_and_filter_excel_data</w:t>
             </w:r>
+            <w:proofErr w:type="spellEnd"/>
           </w:p>
         </w:tc>
         <w:tc>
@@ -731,36 +777,68 @@
           </w:tcPr>
           <w:p>
             <w:r>
+              <w:t>Download_files.py</w:t>
+            </w:r>
+          </w:p>
+        </w:tc>
+        <w:tc>
+          <w:tcPr>
+            <w:tcW w:w="0" w:type="auto"/>
+            <w:vAlign w:val="center"/>
+            <w:hideMark/>
+          </w:tcPr>
+          <w:p>
+            <w:pPr>
+              <w:rPr>
+                <w:lang w:val="en-US"/>
+              </w:rPr>
+            </w:pPr>
+            <w:proofErr w:type="spellStart"/>
+            <w:r>
+              <w:rPr>
+                <w:lang w:val="en-US"/>
+              </w:rPr>
+              <w:t>Delete_downloaded_files</w:t>
+            </w:r>
+            <w:proofErr w:type="spellEnd"/>
+          </w:p>
+          <w:p>
+            <w:pPr>
+              <w:rPr>
+                <w:lang w:val="en-US"/>
+              </w:rPr>
+            </w:pPr>
+            <w:proofErr w:type="spellStart"/>
+            <w:r>
+              <w:rPr>
+                <w:lang w:val="en-US"/>
+              </w:rPr>
+              <w:t>Download_pdf</w:t>
+            </w:r>
+            <w:proofErr w:type="spellEnd"/>
+          </w:p>
+          <w:p>
+            <w:pPr>
+              <w:rPr>
+                <w:lang w:val="en-US"/>
+              </w:rPr>
+            </w:pPr>
+            <w:proofErr w:type="spellStart"/>
+            <w:r>
+              <w:rPr>
+                <w:lang w:val="en-US"/>
+              </w:rPr>
               <w:lastRenderedPageBreak/>
-              <w:t>Download_files.py</w:t>
-            </w:r>
-          </w:p>
-        </w:tc>
-        <w:tc>
-          <w:tcPr>
-            <w:tcW w:w="0" w:type="auto"/>
-            <w:vAlign w:val="center"/>
-            <w:hideMark/>
-          </w:tcPr>
-          <w:p>
-            <w:r>
-              <w:t>Delete_downloaded_files</w:t>
-            </w:r>
-          </w:p>
-          <w:p>
-            <w:r>
-              <w:t>Download_pdf</w:t>
-            </w:r>
-          </w:p>
-          <w:p>
-            <w:r>
               <w:t>Process_downloads_threaded</w:t>
             </w:r>
-          </w:p>
-          <w:p>
+            <w:proofErr w:type="spellEnd"/>
+          </w:p>
+          <w:p>
+            <w:proofErr w:type="spellStart"/>
             <w:r>
               <w:t>Summarize_downloads</w:t>
             </w:r>
+            <w:proofErr w:type="spellEnd"/>
           </w:p>
           <w:p/>
         </w:tc>
@@ -772,19 +850,29 @@
           </w:tcPr>
           <w:p>
             <w:r>
-              <w:t>Formålet var at undersøge hvilke fejl de forskellige funktioner kan give, når de køres hver for sig.</w:t>
-            </w:r>
-          </w:p>
-        </w:tc>
-        <w:tc>
-          <w:tcPr>
-            <w:tcW w:w="0" w:type="auto"/>
-            <w:vAlign w:val="center"/>
-            <w:hideMark/>
-          </w:tcPr>
-          <w:p>
-            <w:r>
-              <w:t xml:space="preserve">Alle funktioner kører som forventet. </w:t>
+              <w:lastRenderedPageBreak/>
+              <w:t xml:space="preserve">Formålet var at undersøge hvilke fejl de forskellige </w:t>
+            </w:r>
+            <w:r>
+              <w:lastRenderedPageBreak/>
+              <w:t>funktioner kan give, når de køres hver for sig.</w:t>
+            </w:r>
+          </w:p>
+        </w:tc>
+        <w:tc>
+          <w:tcPr>
+            <w:tcW w:w="0" w:type="auto"/>
+            <w:vAlign w:val="center"/>
+            <w:hideMark/>
+          </w:tcPr>
+          <w:p>
+            <w:r>
+              <w:lastRenderedPageBreak/>
+              <w:t xml:space="preserve">Alle funktioner </w:t>
+            </w:r>
+            <w:r>
+              <w:lastRenderedPageBreak/>
+              <w:t xml:space="preserve">kører som forventet. </w:t>
             </w:r>
           </w:p>
           <w:p/>
@@ -802,6 +890,7 @@
           </w:tcPr>
           <w:p>
             <w:r>
+              <w:lastRenderedPageBreak/>
               <w:t>Report_writer.py</w:t>
             </w:r>
           </w:p>
@@ -812,14 +901,34 @@
             <w:vAlign w:val="center"/>
           </w:tcPr>
           <w:p>
-            <w:r>
+            <w:pPr>
+              <w:rPr>
+                <w:lang w:val="en-US"/>
+              </w:rPr>
+            </w:pPr>
+            <w:proofErr w:type="spellStart"/>
+            <w:r>
+              <w:rPr>
+                <w:lang w:val="en-US"/>
+              </w:rPr>
               <w:t>Write_to_report</w:t>
             </w:r>
-          </w:p>
-          <w:p>
-            <w:r>
+            <w:proofErr w:type="spellEnd"/>
+          </w:p>
+          <w:p>
+            <w:pPr>
+              <w:rPr>
+                <w:lang w:val="en-US"/>
+              </w:rPr>
+            </w:pPr>
+            <w:proofErr w:type="spellStart"/>
+            <w:r>
+              <w:rPr>
+                <w:lang w:val="en-US"/>
+              </w:rPr>
               <w:t>Clean_report_file</w:t>
             </w:r>
+            <w:proofErr w:type="spellEnd"/>
           </w:p>
         </w:tc>
         <w:tc>
@@ -876,7 +985,15 @@
         <w:br/>
       </w:r>
       <w:r>
-        <w:t>Testene blev udført manuelt ved brug af unittest. Komponenterne blev isoleret fra hinanden ved brug af mocking.</w:t>
+        <w:t xml:space="preserve">Testene blev udført manuelt ved brug af unittest. Komponenterne blev isoleret fra hinanden ved brug af </w:t>
+      </w:r>
+      <w:proofErr w:type="spellStart"/>
+      <w:r>
+        <w:t>mocking</w:t>
+      </w:r>
+      <w:proofErr w:type="spellEnd"/>
+      <w:r>
+        <w:t>.</w:t>
       </w:r>
     </w:p>
     <w:p>
@@ -1066,8 +1183,13 @@
             <w:hideMark/>
           </w:tcPr>
           <w:p>
-            <w:r>
-              <w:t>API’er / eksterne services</w:t>
+            <w:proofErr w:type="spellStart"/>
+            <w:r>
+              <w:t>API’er</w:t>
+            </w:r>
+            <w:proofErr w:type="spellEnd"/>
+            <w:r>
+              <w:t xml:space="preserve"> / eksterne services</w:t>
             </w:r>
           </w:p>
         </w:tc>
@@ -1092,8 +1214,13 @@
             <w:hideMark/>
           </w:tcPr>
           <w:p>
-            <w:r>
-              <w:t>Build-værktøj</w:t>
+            <w:proofErr w:type="spellStart"/>
+            <w:r>
+              <w:t>Build</w:t>
+            </w:r>
+            <w:proofErr w:type="spellEnd"/>
+            <w:r>
+              <w:t>-værktøj</w:t>
             </w:r>
           </w:p>
         </w:tc>
@@ -1117,872 +1244,726 @@
     <w:p>
       <w:pPr>
         <w:pStyle w:val="Overskrift2"/>
-      </w:pPr>
-      <w:r>
-        <w:t>6. Testresultater</w:t>
-      </w:r>
+        <w:rPr>
+          <w:lang w:val="en-US"/>
+        </w:rPr>
+      </w:pPr>
+      <w:r>
+        <w:rPr>
+          <w:lang w:val="en-US"/>
+        </w:rPr>
+        <w:t xml:space="preserve">6. </w:t>
+      </w:r>
+      <w:proofErr w:type="spellStart"/>
+      <w:r>
+        <w:rPr>
+          <w:lang w:val="en-US"/>
+        </w:rPr>
+        <w:t>Testresultater</w:t>
+      </w:r>
+      <w:proofErr w:type="spellEnd"/>
     </w:p>
     <w:p>
+      <w:pPr>
+        <w:rPr>
+          <w:lang w:val="en-US"/>
+        </w:rPr>
+      </w:pPr>
+      <w:proofErr w:type="spellStart"/>
       <w:r>
         <w:rPr>
           <w:b/>
           <w:bCs/>
-        </w:rPr>
-        <w:t>Detaljeret resultatoversigt:</w:t>
-      </w:r>
-    </w:p>
-    <w:p>
-      <w:pPr>
-        <w:rPr>
           <w:lang w:val="en-US"/>
         </w:rPr>
-      </w:pPr>
+        <w:t>Detaljeret</w:t>
+      </w:r>
+      <w:proofErr w:type="spellEnd"/>
       <w:r>
         <w:rPr>
+          <w:b/>
+          <w:bCs/>
           <w:lang w:val="en-US"/>
         </w:rPr>
-        <w:t>test_load_and_filter (test_download.test_prepare_pdf.test_load_and_filter) ... FAIL</w:t>
-      </w:r>
-    </w:p>
-    <w:p>
-      <w:pPr>
+        <w:t xml:space="preserve"> </w:t>
+      </w:r>
+      <w:proofErr w:type="spellStart"/>
+      <w:r>
         <w:rPr>
+          <w:b/>
+          <w:bCs/>
           <w:lang w:val="en-US"/>
         </w:rPr>
-      </w:pPr>
+        <w:t>resultatoversigt</w:t>
+      </w:r>
+      <w:proofErr w:type="spellEnd"/>
       <w:r>
         <w:rPr>
+          <w:b/>
+          <w:bCs/>
           <w:lang w:val="en-US"/>
         </w:rPr>
-        <w:t>test_prepare_and_find (test_download.test_prepare_pdf.test_prepare_and_find) ... FAIL</w:t>
+        <w:t>:</w:t>
       </w:r>
     </w:p>
-    <w:p>
-      <w:pPr>
-        <w:rPr>
-          <w:lang w:val="en-US"/>
-        </w:rPr>
-      </w:pPr>
-      <w:r>
-        <w:rPr>
-          <w:lang w:val="en-US"/>
-        </w:rPr>
-        <w:lastRenderedPageBreak/>
-        <w:t>test_clean_report (test_download.test_report_writer.test_clean_report) ... ok</w:t>
-      </w:r>
-    </w:p>
-    <w:p>
-      <w:pPr>
-        <w:rPr>
-          <w:lang w:val="en-US"/>
-        </w:rPr>
-      </w:pPr>
-      <w:r>
-        <w:rPr>
-          <w:lang w:val="en-US"/>
-        </w:rPr>
-        <w:t>test_write_report (test_download.test_report_writer.test_write_report) ... ok</w:t>
-      </w:r>
-    </w:p>
-    <w:p>
-      <w:pPr>
-        <w:rPr>
-          <w:lang w:val="en-US"/>
-        </w:rPr>
-      </w:pPr>
-      <w:r>
-        <w:rPr>
-          <w:lang w:val="en-US"/>
-        </w:rPr>
-        <w:t>test_deletion (test_download.test_url_methods.test_deletion) ... FAIL</w:t>
-      </w:r>
-    </w:p>
-    <w:p>
-      <w:pPr>
-        <w:rPr>
-          <w:lang w:val="en-US"/>
-        </w:rPr>
-      </w:pPr>
-      <w:r>
-        <w:rPr>
-          <w:lang w:val="en-US"/>
-        </w:rPr>
-        <w:t>test_download (test_download.test_url_methods.test_download) ... FAIL</w:t>
-      </w:r>
-    </w:p>
-    <w:p>
-      <w:pPr>
-        <w:rPr>
-          <w:lang w:val="en-US"/>
-        </w:rPr>
-      </w:pPr>
-      <w:r>
-        <w:rPr>
-          <w:lang w:val="en-US"/>
-        </w:rPr>
-        <w:t>test_summary (test_download.test_url_methods.test_summary) ... ERROR</w:t>
-      </w:r>
-    </w:p>
-    <w:p>
-      <w:pPr>
-        <w:rPr>
-          <w:lang w:val="en-US"/>
-        </w:rPr>
-      </w:pPr>
-      <w:r>
-        <w:rPr>
-          <w:lang w:val="en-US"/>
-        </w:rPr>
-        <w:t>test_threading (test_download.test_url_methods.test_threading) ... ERROR</w:t>
-      </w:r>
-    </w:p>
-    <w:p>
-      <w:pPr>
-        <w:rPr>
-          <w:lang w:val="en-US"/>
-        </w:rPr>
-      </w:pPr>
-    </w:p>
-    <w:p>
-      <w:pPr>
-        <w:rPr>
-          <w:lang w:val="en-US"/>
-        </w:rPr>
-      </w:pPr>
-      <w:r>
-        <w:rPr>
-          <w:lang w:val="en-US"/>
-        </w:rPr>
-        <w:t>======================================================================</w:t>
-      </w:r>
-    </w:p>
-    <w:p>
-      <w:pPr>
-        <w:rPr>
-          <w:lang w:val="en-US"/>
-        </w:rPr>
-      </w:pPr>
-      <w:r>
-        <w:rPr>
-          <w:lang w:val="en-US"/>
-        </w:rPr>
-        <w:t>ERROR: test_summary (test_download.test_url_methods.test_summary)</w:t>
-      </w:r>
-    </w:p>
-    <w:p>
-      <w:pPr>
-        <w:rPr>
-          <w:lang w:val="en-US"/>
-        </w:rPr>
-      </w:pPr>
-      <w:r>
-        <w:rPr>
-          <w:lang w:val="en-US"/>
-        </w:rPr>
-        <w:t>----------------------------------------------------------------------</w:t>
-      </w:r>
-    </w:p>
-    <w:p>
-      <w:pPr>
-        <w:rPr>
-          <w:lang w:val="en-US"/>
-        </w:rPr>
-      </w:pPr>
-      <w:r>
-        <w:rPr>
-          <w:lang w:val="en-US"/>
-        </w:rPr>
-        <w:t>Traceback (most recent call last):</w:t>
-      </w:r>
-    </w:p>
-    <w:p>
-      <w:pPr>
-        <w:rPr>
-          <w:lang w:val="en-US"/>
-        </w:rPr>
-      </w:pPr>
-      <w:r>
-        <w:rPr>
-          <w:lang w:val="en-US"/>
-        </w:rPr>
-        <w:t xml:space="preserve">  File "C:\Users\SPAC-O-1\Projekter\uge-5\PDFDownloader\test_download.py", line 74, in test_summary       </w:t>
-      </w:r>
-    </w:p>
-    <w:p>
-      <w:pPr>
-        <w:rPr>
-          <w:lang w:val="en-US"/>
-        </w:rPr>
-      </w:pPr>
-      <w:r>
-        <w:rPr>
-          <w:lang w:val="en-US"/>
-        </w:rPr>
-        <w:t xml:space="preserve">    self.assertIsInstance(self.downloader.summarize_downloads(), (list(dict(str, str))))</w:t>
-      </w:r>
-    </w:p>
-    <w:p>
-      <w:pPr>
-        <w:rPr>
-          <w:lang w:val="en-US"/>
-        </w:rPr>
-      </w:pPr>
-      <w:r>
-        <w:rPr>
-          <w:lang w:val="en-US"/>
-        </w:rPr>
-        <w:t xml:space="preserve">                          ^^^^^^^^^^^^^^^^^^^^^^^^^^^^^^^^^^^^^</w:t>
-      </w:r>
-    </w:p>
-    <w:p>
-      <w:pPr>
-        <w:rPr>
-          <w:lang w:val="en-US"/>
-        </w:rPr>
-      </w:pPr>
-      <w:r>
-        <w:rPr>
-          <w:lang w:val="en-US"/>
-        </w:rPr>
-        <w:t xml:space="preserve">  File "C:\Users\SPAC-O-1\Projekter\uge-5\PDFDownloader\download_files.py", line 250, in summarize_downloads</w:t>
-      </w:r>
-    </w:p>
-    <w:p>
-      <w:pPr>
-        <w:rPr>
-          <w:lang w:val="en-US"/>
-        </w:rPr>
-      </w:pPr>
-      <w:r>
-        <w:rPr>
-          <w:lang w:val="en-US"/>
-        </w:rPr>
-        <w:t xml:space="preserve">    return summary</w:t>
-      </w:r>
-    </w:p>
-    <w:p>
-      <w:pPr>
-        <w:rPr>
-          <w:lang w:val="en-US"/>
-        </w:rPr>
-      </w:pPr>
-      <w:r>
-        <w:rPr>
-          <w:lang w:val="en-US"/>
-        </w:rPr>
-        <w:t xml:space="preserve">           ^^^^^^^</w:t>
-      </w:r>
-    </w:p>
-    <w:p>
-      <w:pPr>
-        <w:rPr>
-          <w:lang w:val="en-US"/>
-        </w:rPr>
-      </w:pPr>
-      <w:r>
-        <w:rPr>
-          <w:lang w:val="en-US"/>
-        </w:rPr>
-        <w:t>UnboundLocalError: cannot access local variable 'summary' where it is not associated with a value</w:t>
-      </w:r>
-    </w:p>
-    <w:p>
-      <w:pPr>
-        <w:rPr>
-          <w:lang w:val="en-US"/>
-        </w:rPr>
-      </w:pPr>
-    </w:p>
-    <w:p>
-      <w:pPr>
-        <w:rPr>
-          <w:lang w:val="en-US"/>
-        </w:rPr>
-      </w:pPr>
-      <w:r>
-        <w:rPr>
-          <w:lang w:val="en-US"/>
-        </w:rPr>
-        <w:t>======================================================================</w:t>
-      </w:r>
-    </w:p>
-    <w:p>
-      <w:pPr>
-        <w:rPr>
-          <w:lang w:val="en-US"/>
-        </w:rPr>
-      </w:pPr>
-      <w:r>
-        <w:rPr>
-          <w:lang w:val="en-US"/>
-        </w:rPr>
-        <w:t>ERROR: test_threading (test_download.test_url_methods.test_threading)</w:t>
-      </w:r>
-    </w:p>
-    <w:p>
-      <w:pPr>
-        <w:rPr>
-          <w:lang w:val="en-US"/>
-        </w:rPr>
-      </w:pPr>
-      <w:r>
-        <w:rPr>
-          <w:lang w:val="en-US"/>
-        </w:rPr>
-        <w:t>----------------------------------------------------------------------</w:t>
-      </w:r>
-    </w:p>
-    <w:p>
-      <w:pPr>
-        <w:rPr>
-          <w:lang w:val="en-US"/>
-        </w:rPr>
-      </w:pPr>
-      <w:r>
-        <w:rPr>
-          <w:lang w:val="en-US"/>
-        </w:rPr>
-        <w:t>Traceback (most recent call last):</w:t>
-      </w:r>
-    </w:p>
-    <w:p>
-      <w:pPr>
-        <w:rPr>
-          <w:lang w:val="en-US"/>
-        </w:rPr>
-      </w:pPr>
-      <w:r>
-        <w:rPr>
-          <w:lang w:val="en-US"/>
-        </w:rPr>
-        <w:t xml:space="preserve">  File "C:\Users\SPAC-O-1\Projekter\uge-5\PDFDownloader\test_download.py", line 63, in test_threading     </w:t>
-      </w:r>
-    </w:p>
-    <w:p>
-      <w:pPr>
-        <w:rPr>
-          <w:lang w:val="en-US"/>
-        </w:rPr>
-      </w:pPr>
-      <w:r>
-        <w:rPr>
-          <w:lang w:val="en-US"/>
-        </w:rPr>
-        <w:t xml:space="preserve">    self.downloader.process_downloads_threaded(10,4)</w:t>
-      </w:r>
-    </w:p>
-    <w:p>
-      <w:pPr>
-        <w:rPr>
-          <w:lang w:val="en-US"/>
-        </w:rPr>
-      </w:pPr>
-      <w:r>
-        <w:rPr>
-          <w:lang w:val="en-US"/>
-        </w:rPr>
-        <w:t xml:space="preserve">  File "C:\Users\SPAC-O-1\Projekter\uge-5\PDFDownloader\download_files.py", line 141, in process_downloads_threaded</w:t>
-      </w:r>
-    </w:p>
-    <w:p>
-      <w:pPr>
-        <w:rPr>
-          <w:lang w:val="en-US"/>
-        </w:rPr>
-      </w:pPr>
-      <w:r>
-        <w:rPr>
-          <w:lang w:val="en-US"/>
-        </w:rPr>
-        <w:t xml:space="preserve">    executor.map(download_task, self.df2.index[:number_of_files]) #TODO Handle AttributeError for NoneType</w:t>
-      </w:r>
-    </w:p>
-    <w:p>
-      <w:pPr>
-        <w:rPr>
-          <w:lang w:val="en-US"/>
-        </w:rPr>
-      </w:pPr>
-      <w:r>
-        <w:rPr>
-          <w:lang w:val="en-US"/>
-        </w:rPr>
-        <w:lastRenderedPageBreak/>
-        <w:t xml:space="preserve">                                ^^^^^^^^^^^^^^</w:t>
-      </w:r>
-    </w:p>
-    <w:p>
-      <w:pPr>
-        <w:rPr>
-          <w:lang w:val="en-US"/>
-        </w:rPr>
-      </w:pPr>
-      <w:r>
-        <w:rPr>
-          <w:lang w:val="en-US"/>
-        </w:rPr>
-        <w:t>AttributeError: 'NoneType' object has no attribute 'index'</w:t>
-      </w:r>
-    </w:p>
-    <w:p>
-      <w:pPr>
-        <w:rPr>
-          <w:lang w:val="en-US"/>
-        </w:rPr>
-      </w:pPr>
-    </w:p>
-    <w:p>
-      <w:pPr>
-        <w:rPr>
-          <w:lang w:val="en-US"/>
-        </w:rPr>
-      </w:pPr>
-      <w:r>
-        <w:rPr>
-          <w:lang w:val="en-US"/>
-        </w:rPr>
-        <w:t>======================================================================</w:t>
-      </w:r>
-    </w:p>
-    <w:p>
-      <w:pPr>
-        <w:rPr>
-          <w:lang w:val="en-US"/>
-        </w:rPr>
-      </w:pPr>
-      <w:r>
-        <w:rPr>
-          <w:lang w:val="en-US"/>
-        </w:rPr>
-        <w:t>FAIL: test_load_and_filter (test_download.test_prepare_pdf.test_load_and_filter)</w:t>
-      </w:r>
-    </w:p>
-    <w:p>
-      <w:pPr>
-        <w:rPr>
-          <w:lang w:val="en-US"/>
-        </w:rPr>
-      </w:pPr>
-      <w:r>
-        <w:rPr>
-          <w:lang w:val="en-US"/>
-        </w:rPr>
-        <w:t>----------------------------------------------------------------------</w:t>
-      </w:r>
-    </w:p>
-    <w:p>
-      <w:pPr>
-        <w:rPr>
-          <w:lang w:val="en-US"/>
-        </w:rPr>
-      </w:pPr>
-      <w:r>
-        <w:rPr>
-          <w:lang w:val="en-US"/>
-        </w:rPr>
-        <w:t>Traceback (most recent call last):</w:t>
-      </w:r>
-    </w:p>
-    <w:p>
-      <w:pPr>
-        <w:rPr>
-          <w:lang w:val="en-US"/>
-        </w:rPr>
-      </w:pPr>
-      <w:r>
-        <w:rPr>
-          <w:lang w:val="en-US"/>
-        </w:rPr>
-        <w:t xml:space="preserve">  File "C:\Users\SPAC-O-1\Projekter\uge-5\PDFDownloader\test_download.py", line 32, in test_load_and_filter</w:t>
-      </w:r>
-    </w:p>
-    <w:p>
-      <w:pPr>
-        <w:rPr>
-          <w:lang w:val="en-US"/>
-        </w:rPr>
-      </w:pPr>
-      <w:r>
-        <w:rPr>
-          <w:lang w:val="en-US"/>
-        </w:rPr>
-        <w:t xml:space="preserve">    with self.assertRaises(tuple([PermissionError, OSError, Exception])):</w:t>
-      </w:r>
-    </w:p>
-    <w:p>
-      <w:pPr>
-        <w:rPr>
-          <w:lang w:val="en-US"/>
-        </w:rPr>
-      </w:pPr>
-      <w:r>
-        <w:rPr>
-          <w:lang w:val="en-US"/>
-        </w:rPr>
-        <w:t>AssertionError: (&lt;class 'PermissionError'&gt;, &lt;class 'OSError'&gt;, &lt;class 'Exception'&gt;) not raised</w:t>
-      </w:r>
-    </w:p>
-    <w:p>
-      <w:pPr>
-        <w:rPr>
-          <w:lang w:val="en-US"/>
-        </w:rPr>
-      </w:pPr>
-    </w:p>
-    <w:p>
-      <w:pPr>
-        <w:rPr>
-          <w:lang w:val="en-US"/>
-        </w:rPr>
-      </w:pPr>
-      <w:r>
-        <w:rPr>
-          <w:lang w:val="en-US"/>
-        </w:rPr>
-        <w:t>======================================================================</w:t>
-      </w:r>
-    </w:p>
-    <w:p>
-      <w:pPr>
-        <w:rPr>
-          <w:lang w:val="en-US"/>
-        </w:rPr>
-      </w:pPr>
-      <w:r>
-        <w:rPr>
-          <w:lang w:val="en-US"/>
-        </w:rPr>
-        <w:t>FAIL: test_prepare_and_find (test_download.test_prepare_pdf.test_prepare_and_find)</w:t>
-      </w:r>
-    </w:p>
-    <w:p>
-      <w:pPr>
-        <w:rPr>
-          <w:lang w:val="en-US"/>
-        </w:rPr>
-      </w:pPr>
-      <w:r>
-        <w:rPr>
-          <w:lang w:val="en-US"/>
-        </w:rPr>
-        <w:t>----------------------------------------------------------------------</w:t>
-      </w:r>
-    </w:p>
-    <w:p>
-      <w:pPr>
-        <w:rPr>
-          <w:lang w:val="en-US"/>
-        </w:rPr>
-      </w:pPr>
-      <w:r>
-        <w:rPr>
-          <w:lang w:val="en-US"/>
-        </w:rPr>
-        <w:t>Traceback (most recent call last):</w:t>
-      </w:r>
-    </w:p>
-    <w:p>
-      <w:pPr>
-        <w:rPr>
-          <w:lang w:val="en-US"/>
-        </w:rPr>
-      </w:pPr>
-      <w:r>
-        <w:rPr>
-          <w:lang w:val="en-US"/>
-        </w:rPr>
-        <w:t xml:space="preserve">  File "C:\Users\SPAC-O-1\Projekter\uge-5\PDFDownloader\test_download.py", line 25, in test_prepare_and_find</w:t>
-      </w:r>
-    </w:p>
-    <w:p>
-      <w:pPr>
-        <w:rPr>
-          <w:lang w:val="en-US"/>
-        </w:rPr>
-      </w:pPr>
-      <w:r>
-        <w:rPr>
-          <w:lang w:val="en-US"/>
-        </w:rPr>
-        <w:t xml:space="preserve">    with self.assertRaises(tuple([PermissionError, OSError, Exception])):</w:t>
-      </w:r>
-    </w:p>
-    <w:p>
-      <w:pPr>
-        <w:rPr>
-          <w:lang w:val="en-US"/>
-        </w:rPr>
-      </w:pPr>
-      <w:r>
-        <w:rPr>
-          <w:lang w:val="en-US"/>
-        </w:rPr>
-        <w:t>AssertionError: (&lt;class 'PermissionError'&gt;, &lt;class 'OSError'&gt;, &lt;class 'Exception'&gt;) not raised</w:t>
-      </w:r>
-    </w:p>
-    <w:p>
-      <w:pPr>
-        <w:rPr>
-          <w:lang w:val="en-US"/>
-        </w:rPr>
-      </w:pPr>
-    </w:p>
-    <w:p>
-      <w:pPr>
-        <w:rPr>
-          <w:lang w:val="en-US"/>
-        </w:rPr>
-      </w:pPr>
-      <w:r>
-        <w:rPr>
-          <w:lang w:val="en-US"/>
-        </w:rPr>
-        <w:t>======================================================================</w:t>
-      </w:r>
-    </w:p>
-    <w:p>
-      <w:pPr>
-        <w:rPr>
-          <w:lang w:val="en-US"/>
-        </w:rPr>
-      </w:pPr>
-      <w:r>
-        <w:rPr>
-          <w:lang w:val="en-US"/>
-        </w:rPr>
-        <w:t>FAIL: test_deletion (test_download.test_url_methods.test_deletion)</w:t>
-      </w:r>
-    </w:p>
-    <w:p>
-      <w:pPr>
-        <w:rPr>
-          <w:lang w:val="en-US"/>
-        </w:rPr>
-      </w:pPr>
-      <w:r>
-        <w:rPr>
-          <w:lang w:val="en-US"/>
-        </w:rPr>
-        <w:t>----------------------------------------------------------------------</w:t>
-      </w:r>
-    </w:p>
-    <w:p>
-      <w:pPr>
-        <w:rPr>
-          <w:lang w:val="en-US"/>
-        </w:rPr>
-      </w:pPr>
-      <w:r>
-        <w:rPr>
-          <w:lang w:val="en-US"/>
-        </w:rPr>
-        <w:t>Traceback (most recent call last):</w:t>
-      </w:r>
-    </w:p>
-    <w:p>
-      <w:pPr>
-        <w:rPr>
-          <w:lang w:val="en-US"/>
-        </w:rPr>
-      </w:pPr>
-      <w:r>
-        <w:rPr>
-          <w:lang w:val="en-US"/>
-        </w:rPr>
-        <w:t xml:space="preserve">  File "C:\Users\SPAC-O-1\Projekter\uge-5\PDFDownloader\test_download.py", line 70, in test_deletion      </w:t>
-      </w:r>
-    </w:p>
-    <w:p>
-      <w:pPr>
-        <w:rPr>
-          <w:lang w:val="en-US"/>
-        </w:rPr>
-      </w:pPr>
-      <w:r>
-        <w:rPr>
-          <w:lang w:val="en-US"/>
-        </w:rPr>
-        <w:t xml:space="preserve">    with self.assertRaises(tuple([FileNotFoundError, PermissionError, Exception])):</w:t>
-      </w:r>
-    </w:p>
-    <w:p>
-      <w:pPr>
-        <w:rPr>
-          <w:lang w:val="en-US"/>
-        </w:rPr>
-      </w:pPr>
-      <w:r>
-        <w:rPr>
-          <w:lang w:val="en-US"/>
-        </w:rPr>
-        <w:t xml:space="preserve">AssertionError: (&lt;class 'FileNotFoundError'&gt;, &lt;class 'PermissionError'&gt;, &lt;class 'Exception'&gt;) not raised  </w:t>
-      </w:r>
-    </w:p>
-    <w:p>
-      <w:pPr>
-        <w:rPr>
-          <w:lang w:val="en-US"/>
-        </w:rPr>
-      </w:pPr>
-    </w:p>
-    <w:p>
-      <w:pPr>
-        <w:rPr>
-          <w:lang w:val="en-US"/>
-        </w:rPr>
-      </w:pPr>
-      <w:r>
-        <w:rPr>
-          <w:lang w:val="en-US"/>
-        </w:rPr>
-        <w:t>======================================================================</w:t>
-      </w:r>
-    </w:p>
-    <w:p>
-      <w:pPr>
-        <w:rPr>
-          <w:lang w:val="en-US"/>
-        </w:rPr>
-      </w:pPr>
-      <w:r>
-        <w:rPr>
-          <w:lang w:val="en-US"/>
-        </w:rPr>
-        <w:lastRenderedPageBreak/>
-        <w:t>FAIL: test_download (test_download.test_url_methods.test_download)</w:t>
-      </w:r>
-    </w:p>
-    <w:p>
-      <w:pPr>
-        <w:rPr>
-          <w:lang w:val="en-US"/>
-        </w:rPr>
-      </w:pPr>
-      <w:r>
-        <w:rPr>
-          <w:lang w:val="en-US"/>
-        </w:rPr>
-        <w:t>----------------------------------------------------------------------</w:t>
-      </w:r>
-    </w:p>
-    <w:p>
-      <w:pPr>
-        <w:rPr>
-          <w:lang w:val="en-US"/>
-        </w:rPr>
-      </w:pPr>
-      <w:r>
-        <w:rPr>
-          <w:lang w:val="en-US"/>
-        </w:rPr>
-        <w:t>Traceback (most recent call last):</w:t>
-      </w:r>
-    </w:p>
-    <w:p>
-      <w:pPr>
-        <w:rPr>
-          <w:lang w:val="en-US"/>
-        </w:rPr>
-      </w:pPr>
-      <w:r>
-        <w:rPr>
-          <w:lang w:val="en-US"/>
-        </w:rPr>
-        <w:t xml:space="preserve">  File "C:\Users\SPAC-O-1\Projekter\uge-5\PDFDownloader\test_download.py", line 53, in test_download      </w:t>
-      </w:r>
-    </w:p>
-    <w:p>
-      <w:pPr>
-        <w:rPr>
-          <w:lang w:val="en-US"/>
-        </w:rPr>
-      </w:pPr>
-      <w:r>
-        <w:rPr>
-          <w:lang w:val="en-US"/>
-        </w:rPr>
-        <w:t xml:space="preserve">    with self.assertRaises(tuple([requests.exceptions.HTTPError, requests.exceptions.ConnectionError, requests.exceptions.MissingSchema])):</w:t>
-      </w:r>
-    </w:p>
-    <w:p>
-      <w:pPr>
-        <w:rPr>
-          <w:lang w:val="en-US"/>
-        </w:rPr>
-      </w:pPr>
-      <w:r>
-        <w:rPr>
-          <w:lang w:val="en-US"/>
-        </w:rPr>
-        <w:t>AssertionError: (&lt;class 'requests.exceptions.HTTPError'&gt;, &lt;class 'requests.exceptions.ConnectionError'&gt;, &lt;class 'requests.exceptions.MissingSchema'&gt;) not raised</w:t>
-      </w:r>
-    </w:p>
-    <w:p>
-      <w:pPr>
-        <w:rPr>
-          <w:lang w:val="en-US"/>
-        </w:rPr>
-      </w:pPr>
-    </w:p>
-    <w:p>
-      <w:pPr>
-        <w:rPr>
-          <w:lang w:val="en-US"/>
-        </w:rPr>
-      </w:pPr>
-      <w:r>
-        <w:rPr>
-          <w:lang w:val="en-US"/>
-        </w:rPr>
-        <w:t>----------------------------------------------------------------------</w:t>
-      </w:r>
-    </w:p>
-    <w:p>
-      <w:pPr>
-        <w:rPr>
-          <w:lang w:val="en-US"/>
-        </w:rPr>
-      </w:pPr>
-      <w:r>
-        <w:rPr>
-          <w:lang w:val="en-US"/>
-        </w:rPr>
-        <w:t>Ran 8 tests in 7.199s</w:t>
-      </w:r>
-    </w:p>
-    <w:p>
-      <w:pPr>
-        <w:rPr>
-          <w:lang w:val="en-US"/>
-        </w:rPr>
-      </w:pPr>
-    </w:p>
-    <w:p>
-      <w:pPr>
-        <w:rPr>
-          <w:lang w:val="en-US"/>
-        </w:rPr>
-      </w:pPr>
-      <w:r>
-        <w:rPr>
-          <w:lang w:val="en-US"/>
-        </w:rPr>
-        <w:t>FAILED (failures=4, errors=2)</w:t>
-      </w:r>
-    </w:p>
-    <w:p>
-      <w:r>
-        <w:t>PS C:\Users\SPAC-O-1\Projekter\uge-5\PDFDownloader&gt;</w:t>
-      </w:r>
-    </w:p>
-    <w:p>
-      <w:r>
-        <w:t>Det er værd at bemærke at mange af fejlene</w:t>
-      </w:r>
-      <w:r>
-        <w:t xml:space="preserve"> kommer af at jeg tester for Exceptions, som ikke bliver raised. Derfor bliver testene angivet som fejl.</w:t>
-      </w:r>
-    </w:p>
+    <w:tbl>
+      <w:tblPr>
+        <w:tblW w:w="9608" w:type="dxa"/>
+        <w:tblCellSpacing w:w="15" w:type="dxa"/>
+        <w:tblBorders>
+          <w:top w:val="single" w:sz="12" w:space="0" w:color="auto"/>
+          <w:left w:val="single" w:sz="12" w:space="0" w:color="auto"/>
+          <w:bottom w:val="single" w:sz="12" w:space="0" w:color="auto"/>
+          <w:right w:val="single" w:sz="12" w:space="0" w:color="auto"/>
+        </w:tblBorders>
+        <w:tblCellMar>
+          <w:left w:w="0" w:type="dxa"/>
+          <w:right w:w="0" w:type="dxa"/>
+        </w:tblCellMar>
+        <w:tblLook w:val="04A0" w:firstRow="1" w:lastRow="0" w:firstColumn="1" w:lastColumn="0" w:noHBand="0" w:noVBand="1"/>
+      </w:tblPr>
+      <w:tblGrid>
+        <w:gridCol w:w="453"/>
+        <w:gridCol w:w="3470"/>
+        <w:gridCol w:w="924"/>
+        <w:gridCol w:w="1378"/>
+        <w:gridCol w:w="1378"/>
+        <w:gridCol w:w="850"/>
+        <w:gridCol w:w="1155"/>
+      </w:tblGrid>
+      <w:tr>
+        <w:trPr>
+          <w:trHeight w:val="300"/>
+          <w:tblCellSpacing w:w="15" w:type="dxa"/>
+        </w:trPr>
+        <w:tc>
+          <w:tcPr>
+            <w:tcW w:w="408" w:type="dxa"/>
+            <w:tcBorders>
+              <w:top w:val="single" w:sz="12" w:space="0" w:color="auto"/>
+              <w:left w:val="single" w:sz="12" w:space="0" w:color="auto"/>
+              <w:bottom w:val="single" w:sz="12" w:space="0" w:color="auto"/>
+              <w:right w:val="single" w:sz="12" w:space="0" w:color="auto"/>
+            </w:tcBorders>
+            <w:vAlign w:val="center"/>
+            <w:hideMark/>
+          </w:tcPr>
+          <w:p>
+            <w:r>
+              <w:rPr>
+                <w:b/>
+                <w:bCs/>
+              </w:rPr>
+              <w:t>Test ID</w:t>
+            </w:r>
+            <w:r>
+              <w:t> </w:t>
+            </w:r>
+          </w:p>
+        </w:tc>
+        <w:tc>
+          <w:tcPr>
+            <w:tcW w:w="3440" w:type="dxa"/>
+            <w:tcBorders>
+              <w:top w:val="single" w:sz="12" w:space="0" w:color="auto"/>
+              <w:left w:val="single" w:sz="12" w:space="0" w:color="auto"/>
+              <w:bottom w:val="single" w:sz="12" w:space="0" w:color="auto"/>
+              <w:right w:val="single" w:sz="12" w:space="0" w:color="auto"/>
+            </w:tcBorders>
+            <w:vAlign w:val="center"/>
+            <w:hideMark/>
+          </w:tcPr>
+          <w:p>
+            <w:r>
+              <w:rPr>
+                <w:b/>
+                <w:bCs/>
+              </w:rPr>
+              <w:t>Testnavn / Enhed</w:t>
+            </w:r>
+            <w:r>
+              <w:t> </w:t>
+            </w:r>
+          </w:p>
+        </w:tc>
+        <w:tc>
+          <w:tcPr>
+            <w:tcW w:w="894" w:type="dxa"/>
+            <w:tcBorders>
+              <w:top w:val="single" w:sz="12" w:space="0" w:color="auto"/>
+              <w:left w:val="single" w:sz="12" w:space="0" w:color="auto"/>
+              <w:bottom w:val="single" w:sz="12" w:space="0" w:color="auto"/>
+              <w:right w:val="single" w:sz="12" w:space="0" w:color="auto"/>
+            </w:tcBorders>
+            <w:vAlign w:val="center"/>
+            <w:hideMark/>
+          </w:tcPr>
+          <w:p>
+            <w:r>
+              <w:rPr>
+                <w:b/>
+                <w:bCs/>
+              </w:rPr>
+              <w:t>Input</w:t>
+            </w:r>
+            <w:r>
+              <w:t> </w:t>
+            </w:r>
+          </w:p>
+        </w:tc>
+        <w:tc>
+          <w:tcPr>
+            <w:tcW w:w="1348" w:type="dxa"/>
+            <w:tcBorders>
+              <w:top w:val="single" w:sz="12" w:space="0" w:color="auto"/>
+              <w:left w:val="single" w:sz="12" w:space="0" w:color="auto"/>
+              <w:bottom w:val="single" w:sz="12" w:space="0" w:color="auto"/>
+              <w:right w:val="single" w:sz="12" w:space="0" w:color="auto"/>
+            </w:tcBorders>
+            <w:vAlign w:val="center"/>
+            <w:hideMark/>
+          </w:tcPr>
+          <w:p>
+            <w:r>
+              <w:rPr>
+                <w:b/>
+                <w:bCs/>
+              </w:rPr>
+              <w:t>Forventet Output</w:t>
+            </w:r>
+            <w:r>
+              <w:t> </w:t>
+            </w:r>
+          </w:p>
+        </w:tc>
+        <w:tc>
+          <w:tcPr>
+            <w:tcW w:w="1348" w:type="dxa"/>
+            <w:tcBorders>
+              <w:top w:val="single" w:sz="12" w:space="0" w:color="auto"/>
+              <w:left w:val="single" w:sz="12" w:space="0" w:color="auto"/>
+              <w:bottom w:val="single" w:sz="12" w:space="0" w:color="auto"/>
+              <w:right w:val="single" w:sz="12" w:space="0" w:color="auto"/>
+            </w:tcBorders>
+            <w:vAlign w:val="center"/>
+            <w:hideMark/>
+          </w:tcPr>
+          <w:p>
+            <w:r>
+              <w:rPr>
+                <w:b/>
+                <w:bCs/>
+              </w:rPr>
+              <w:t>Faktisk Output</w:t>
+            </w:r>
+            <w:r>
+              <w:t> </w:t>
+            </w:r>
+          </w:p>
+        </w:tc>
+        <w:tc>
+          <w:tcPr>
+            <w:tcW w:w="820" w:type="dxa"/>
+            <w:tcBorders>
+              <w:top w:val="single" w:sz="12" w:space="0" w:color="auto"/>
+              <w:left w:val="single" w:sz="12" w:space="0" w:color="auto"/>
+              <w:bottom w:val="single" w:sz="12" w:space="0" w:color="auto"/>
+              <w:right w:val="single" w:sz="12" w:space="0" w:color="auto"/>
+            </w:tcBorders>
+            <w:vAlign w:val="center"/>
+            <w:hideMark/>
+          </w:tcPr>
+          <w:p>
+            <w:r>
+              <w:rPr>
+                <w:b/>
+                <w:bCs/>
+              </w:rPr>
+              <w:t>Resultat</w:t>
+            </w:r>
+            <w:r>
+              <w:t> </w:t>
+            </w:r>
+          </w:p>
+        </w:tc>
+        <w:tc>
+          <w:tcPr>
+            <w:tcW w:w="1110" w:type="dxa"/>
+            <w:tcBorders>
+              <w:top w:val="single" w:sz="12" w:space="0" w:color="auto"/>
+              <w:left w:val="single" w:sz="12" w:space="0" w:color="auto"/>
+              <w:bottom w:val="single" w:sz="12" w:space="0" w:color="auto"/>
+              <w:right w:val="single" w:sz="12" w:space="0" w:color="auto"/>
+            </w:tcBorders>
+            <w:vAlign w:val="center"/>
+            <w:hideMark/>
+          </w:tcPr>
+          <w:p>
+            <w:r>
+              <w:rPr>
+                <w:b/>
+                <w:bCs/>
+              </w:rPr>
+              <w:t>Kommentar</w:t>
+            </w:r>
+            <w:r>
+              <w:t> </w:t>
+            </w:r>
+          </w:p>
+        </w:tc>
+      </w:tr>
+      <w:tr>
+        <w:trPr>
+          <w:trHeight w:val="300"/>
+          <w:tblCellSpacing w:w="15" w:type="dxa"/>
+        </w:trPr>
+        <w:tc>
+          <w:tcPr>
+            <w:tcW w:w="408" w:type="dxa"/>
+            <w:tcBorders>
+              <w:top w:val="single" w:sz="12" w:space="0" w:color="auto"/>
+              <w:left w:val="single" w:sz="12" w:space="0" w:color="auto"/>
+              <w:bottom w:val="single" w:sz="12" w:space="0" w:color="auto"/>
+              <w:right w:val="single" w:sz="12" w:space="0" w:color="auto"/>
+            </w:tcBorders>
+            <w:vAlign w:val="center"/>
+            <w:hideMark/>
+          </w:tcPr>
+          <w:p>
+            <w:r>
+              <w:lastRenderedPageBreak/>
+              <w:t>UT-001 </w:t>
+            </w:r>
+          </w:p>
+        </w:tc>
+        <w:tc>
+          <w:tcPr>
+            <w:tcW w:w="3440" w:type="dxa"/>
+            <w:tcBorders>
+              <w:top w:val="single" w:sz="12" w:space="0" w:color="auto"/>
+              <w:left w:val="single" w:sz="12" w:space="0" w:color="auto"/>
+              <w:bottom w:val="single" w:sz="12" w:space="0" w:color="auto"/>
+              <w:right w:val="single" w:sz="12" w:space="0" w:color="auto"/>
+            </w:tcBorders>
+            <w:vAlign w:val="center"/>
+            <w:hideMark/>
+          </w:tcPr>
+          <w:p>
+            <w:pPr>
+              <w:rPr>
+                <w:lang w:val="en-US"/>
+              </w:rPr>
+            </w:pPr>
+            <w:proofErr w:type="spellStart"/>
+            <w:r>
+              <w:rPr>
+                <w:lang w:val="en-US"/>
+              </w:rPr>
+              <w:t>prepare_folders_and_find_pdf_duplicates</w:t>
+            </w:r>
+            <w:proofErr w:type="spellEnd"/>
+          </w:p>
+        </w:tc>
+        <w:tc>
+          <w:tcPr>
+            <w:tcW w:w="894" w:type="dxa"/>
+            <w:tcBorders>
+              <w:top w:val="single" w:sz="12" w:space="0" w:color="auto"/>
+              <w:left w:val="single" w:sz="12" w:space="0" w:color="auto"/>
+              <w:bottom w:val="single" w:sz="12" w:space="0" w:color="auto"/>
+              <w:right w:val="single" w:sz="12" w:space="0" w:color="auto"/>
+            </w:tcBorders>
+            <w:vAlign w:val="center"/>
+            <w:hideMark/>
+          </w:tcPr>
+          <w:p>
+            <w:r>
+              <w:t>Ingenting</w:t>
+            </w:r>
+            <w:r>
+              <w:t> </w:t>
+            </w:r>
+          </w:p>
+        </w:tc>
+        <w:tc>
+          <w:tcPr>
+            <w:tcW w:w="1348" w:type="dxa"/>
+            <w:tcBorders>
+              <w:top w:val="single" w:sz="12" w:space="0" w:color="auto"/>
+              <w:left w:val="single" w:sz="12" w:space="0" w:color="auto"/>
+              <w:bottom w:val="single" w:sz="12" w:space="0" w:color="auto"/>
+              <w:right w:val="single" w:sz="12" w:space="0" w:color="auto"/>
+            </w:tcBorders>
+            <w:vAlign w:val="center"/>
+            <w:hideMark/>
+          </w:tcPr>
+          <w:p>
+            <w:r>
+              <w:t>Liste over eksisterende filer</w:t>
+            </w:r>
+          </w:p>
+        </w:tc>
+        <w:tc>
+          <w:tcPr>
+            <w:tcW w:w="1348" w:type="dxa"/>
+            <w:tcBorders>
+              <w:top w:val="single" w:sz="12" w:space="0" w:color="auto"/>
+              <w:left w:val="single" w:sz="12" w:space="0" w:color="auto"/>
+              <w:bottom w:val="single" w:sz="12" w:space="0" w:color="auto"/>
+              <w:right w:val="single" w:sz="12" w:space="0" w:color="auto"/>
+            </w:tcBorders>
+            <w:vAlign w:val="center"/>
+            <w:hideMark/>
+          </w:tcPr>
+          <w:p>
+            <w:r>
+              <w:t>Liste over eksisterende filer</w:t>
+            </w:r>
+          </w:p>
+        </w:tc>
+        <w:tc>
+          <w:tcPr>
+            <w:tcW w:w="820" w:type="dxa"/>
+            <w:tcBorders>
+              <w:top w:val="single" w:sz="12" w:space="0" w:color="auto"/>
+              <w:left w:val="single" w:sz="12" w:space="0" w:color="auto"/>
+              <w:bottom w:val="single" w:sz="12" w:space="0" w:color="auto"/>
+              <w:right w:val="single" w:sz="12" w:space="0" w:color="auto"/>
+            </w:tcBorders>
+            <w:vAlign w:val="center"/>
+            <w:hideMark/>
+          </w:tcPr>
+          <w:p>
+            <w:r>
+              <w:rPr>
+                <w:rFonts w:ascii="Segoe UI Emoji" w:hAnsi="Segoe UI Emoji" w:cs="Segoe UI Emoji"/>
+              </w:rPr>
+              <w:t>✅</w:t>
+            </w:r>
+            <w:r>
+              <w:t xml:space="preserve"> Bestået </w:t>
+            </w:r>
+          </w:p>
+        </w:tc>
+        <w:tc>
+          <w:tcPr>
+            <w:tcW w:w="1110" w:type="dxa"/>
+            <w:tcBorders>
+              <w:top w:val="single" w:sz="12" w:space="0" w:color="auto"/>
+              <w:left w:val="single" w:sz="12" w:space="0" w:color="auto"/>
+              <w:bottom w:val="single" w:sz="12" w:space="0" w:color="auto"/>
+              <w:right w:val="single" w:sz="12" w:space="0" w:color="auto"/>
+            </w:tcBorders>
+            <w:vAlign w:val="center"/>
+            <w:hideMark/>
+          </w:tcPr>
+          <w:p>
+            <w:r>
+              <w:t> </w:t>
+            </w:r>
+          </w:p>
+        </w:tc>
+      </w:tr>
+      <w:tr>
+        <w:trPr>
+          <w:trHeight w:val="300"/>
+          <w:tblCellSpacing w:w="15" w:type="dxa"/>
+        </w:trPr>
+        <w:tc>
+          <w:tcPr>
+            <w:tcW w:w="408" w:type="dxa"/>
+            <w:tcBorders>
+              <w:top w:val="single" w:sz="12" w:space="0" w:color="auto"/>
+              <w:left w:val="single" w:sz="12" w:space="0" w:color="auto"/>
+              <w:bottom w:val="single" w:sz="12" w:space="0" w:color="auto"/>
+              <w:right w:val="single" w:sz="12" w:space="0" w:color="auto"/>
+            </w:tcBorders>
+            <w:vAlign w:val="center"/>
+            <w:hideMark/>
+          </w:tcPr>
+          <w:p>
+            <w:r>
+              <w:t>UT-002 </w:t>
+            </w:r>
+          </w:p>
+        </w:tc>
+        <w:tc>
+          <w:tcPr>
+            <w:tcW w:w="3440" w:type="dxa"/>
+            <w:tcBorders>
+              <w:top w:val="single" w:sz="12" w:space="0" w:color="auto"/>
+              <w:left w:val="single" w:sz="12" w:space="0" w:color="auto"/>
+              <w:bottom w:val="single" w:sz="12" w:space="0" w:color="auto"/>
+              <w:right w:val="single" w:sz="12" w:space="0" w:color="auto"/>
+            </w:tcBorders>
+            <w:vAlign w:val="center"/>
+            <w:hideMark/>
+          </w:tcPr>
+          <w:p>
+            <w:proofErr w:type="spellStart"/>
+            <w:proofErr w:type="gramStart"/>
+            <w:r>
+              <w:t>AddUser</w:t>
+            </w:r>
+            <w:proofErr w:type="spellEnd"/>
+            <w:r>
+              <w:t>(</w:t>
+            </w:r>
+            <w:proofErr w:type="gramEnd"/>
+            <w:r>
+              <w:t>) </w:t>
+            </w:r>
+          </w:p>
+        </w:tc>
+        <w:tc>
+          <w:tcPr>
+            <w:tcW w:w="894" w:type="dxa"/>
+            <w:tcBorders>
+              <w:top w:val="single" w:sz="12" w:space="0" w:color="auto"/>
+              <w:left w:val="single" w:sz="12" w:space="0" w:color="auto"/>
+              <w:bottom w:val="single" w:sz="12" w:space="0" w:color="auto"/>
+              <w:right w:val="single" w:sz="12" w:space="0" w:color="auto"/>
+            </w:tcBorders>
+            <w:vAlign w:val="center"/>
+            <w:hideMark/>
+          </w:tcPr>
+          <w:p>
+            <w:r>
+              <w:t>tomt navn </w:t>
+            </w:r>
+          </w:p>
+        </w:tc>
+        <w:tc>
+          <w:tcPr>
+            <w:tcW w:w="1348" w:type="dxa"/>
+            <w:tcBorders>
+              <w:top w:val="single" w:sz="12" w:space="0" w:color="auto"/>
+              <w:left w:val="single" w:sz="12" w:space="0" w:color="auto"/>
+              <w:bottom w:val="single" w:sz="12" w:space="0" w:color="auto"/>
+              <w:right w:val="single" w:sz="12" w:space="0" w:color="auto"/>
+            </w:tcBorders>
+            <w:vAlign w:val="center"/>
+            <w:hideMark/>
+          </w:tcPr>
+          <w:p>
+            <w:r>
+              <w:t>Fejlmeddelelse </w:t>
+            </w:r>
+          </w:p>
+        </w:tc>
+        <w:tc>
+          <w:tcPr>
+            <w:tcW w:w="1348" w:type="dxa"/>
+            <w:tcBorders>
+              <w:top w:val="single" w:sz="12" w:space="0" w:color="auto"/>
+              <w:left w:val="single" w:sz="12" w:space="0" w:color="auto"/>
+              <w:bottom w:val="single" w:sz="12" w:space="0" w:color="auto"/>
+              <w:right w:val="single" w:sz="12" w:space="0" w:color="auto"/>
+            </w:tcBorders>
+            <w:vAlign w:val="center"/>
+            <w:hideMark/>
+          </w:tcPr>
+          <w:p>
+            <w:r>
+              <w:t>Fejlmeddelelse </w:t>
+            </w:r>
+          </w:p>
+        </w:tc>
+        <w:tc>
+          <w:tcPr>
+            <w:tcW w:w="820" w:type="dxa"/>
+            <w:tcBorders>
+              <w:top w:val="single" w:sz="12" w:space="0" w:color="auto"/>
+              <w:left w:val="single" w:sz="12" w:space="0" w:color="auto"/>
+              <w:bottom w:val="single" w:sz="12" w:space="0" w:color="auto"/>
+              <w:right w:val="single" w:sz="12" w:space="0" w:color="auto"/>
+            </w:tcBorders>
+            <w:vAlign w:val="center"/>
+            <w:hideMark/>
+          </w:tcPr>
+          <w:p>
+            <w:r>
+              <w:rPr>
+                <w:rFonts w:ascii="Segoe UI Emoji" w:hAnsi="Segoe UI Emoji" w:cs="Segoe UI Emoji"/>
+              </w:rPr>
+              <w:t>✅</w:t>
+            </w:r>
+            <w:r>
+              <w:t xml:space="preserve"> Bestået </w:t>
+            </w:r>
+          </w:p>
+        </w:tc>
+        <w:tc>
+          <w:tcPr>
+            <w:tcW w:w="1110" w:type="dxa"/>
+            <w:tcBorders>
+              <w:top w:val="single" w:sz="12" w:space="0" w:color="auto"/>
+              <w:left w:val="single" w:sz="12" w:space="0" w:color="auto"/>
+              <w:bottom w:val="single" w:sz="12" w:space="0" w:color="auto"/>
+              <w:right w:val="single" w:sz="12" w:space="0" w:color="auto"/>
+            </w:tcBorders>
+            <w:vAlign w:val="center"/>
+            <w:hideMark/>
+          </w:tcPr>
+          <w:p>
+            <w:r>
+              <w:t> </w:t>
+            </w:r>
+          </w:p>
+        </w:tc>
+      </w:tr>
+      <w:tr>
+        <w:trPr>
+          <w:trHeight w:val="300"/>
+          <w:tblCellSpacing w:w="15" w:type="dxa"/>
+        </w:trPr>
+        <w:tc>
+          <w:tcPr>
+            <w:tcW w:w="408" w:type="dxa"/>
+            <w:tcBorders>
+              <w:top w:val="single" w:sz="12" w:space="0" w:color="auto"/>
+              <w:left w:val="single" w:sz="12" w:space="0" w:color="auto"/>
+              <w:bottom w:val="single" w:sz="12" w:space="0" w:color="auto"/>
+              <w:right w:val="single" w:sz="12" w:space="0" w:color="auto"/>
+            </w:tcBorders>
+            <w:vAlign w:val="center"/>
+            <w:hideMark/>
+          </w:tcPr>
+          <w:p>
+            <w:r>
+              <w:t>IT-003 </w:t>
+            </w:r>
+          </w:p>
+        </w:tc>
+        <w:tc>
+          <w:tcPr>
+            <w:tcW w:w="3440" w:type="dxa"/>
+            <w:tcBorders>
+              <w:top w:val="single" w:sz="12" w:space="0" w:color="auto"/>
+              <w:left w:val="single" w:sz="12" w:space="0" w:color="auto"/>
+              <w:bottom w:val="single" w:sz="12" w:space="0" w:color="auto"/>
+              <w:right w:val="single" w:sz="12" w:space="0" w:color="auto"/>
+            </w:tcBorders>
+            <w:vAlign w:val="center"/>
+            <w:hideMark/>
+          </w:tcPr>
+          <w:p>
+            <w:proofErr w:type="spellStart"/>
+            <w:r>
+              <w:t>OrderService</w:t>
+            </w:r>
+            <w:proofErr w:type="spellEnd"/>
+            <w:r>
+              <w:t xml:space="preserve"> + </w:t>
+            </w:r>
+            <w:proofErr w:type="spellStart"/>
+            <w:r>
+              <w:t>PaymentGateway</w:t>
+            </w:r>
+            <w:proofErr w:type="spellEnd"/>
+            <w:r>
+              <w:t> </w:t>
+            </w:r>
+          </w:p>
+        </w:tc>
+        <w:tc>
+          <w:tcPr>
+            <w:tcW w:w="894" w:type="dxa"/>
+            <w:tcBorders>
+              <w:top w:val="single" w:sz="12" w:space="0" w:color="auto"/>
+              <w:left w:val="single" w:sz="12" w:space="0" w:color="auto"/>
+              <w:bottom w:val="single" w:sz="12" w:space="0" w:color="auto"/>
+              <w:right w:val="single" w:sz="12" w:space="0" w:color="auto"/>
+            </w:tcBorders>
+            <w:vAlign w:val="center"/>
+            <w:hideMark/>
+          </w:tcPr>
+          <w:p>
+            <w:r>
+              <w:t>ordredata </w:t>
+            </w:r>
+          </w:p>
+        </w:tc>
+        <w:tc>
+          <w:tcPr>
+            <w:tcW w:w="1348" w:type="dxa"/>
+            <w:tcBorders>
+              <w:top w:val="single" w:sz="12" w:space="0" w:color="auto"/>
+              <w:left w:val="single" w:sz="12" w:space="0" w:color="auto"/>
+              <w:bottom w:val="single" w:sz="12" w:space="0" w:color="auto"/>
+              <w:right w:val="single" w:sz="12" w:space="0" w:color="auto"/>
+            </w:tcBorders>
+            <w:vAlign w:val="center"/>
+            <w:hideMark/>
+          </w:tcPr>
+          <w:p>
+            <w:r>
+              <w:t>Ordre betalt </w:t>
+            </w:r>
+          </w:p>
+        </w:tc>
+        <w:tc>
+          <w:tcPr>
+            <w:tcW w:w="1348" w:type="dxa"/>
+            <w:tcBorders>
+              <w:top w:val="single" w:sz="12" w:space="0" w:color="auto"/>
+              <w:left w:val="single" w:sz="12" w:space="0" w:color="auto"/>
+              <w:bottom w:val="single" w:sz="12" w:space="0" w:color="auto"/>
+              <w:right w:val="single" w:sz="12" w:space="0" w:color="auto"/>
+            </w:tcBorders>
+            <w:vAlign w:val="center"/>
+            <w:hideMark/>
+          </w:tcPr>
+          <w:p>
+            <w:r>
+              <w:t>Timeout </w:t>
+            </w:r>
+          </w:p>
+        </w:tc>
+        <w:tc>
+          <w:tcPr>
+            <w:tcW w:w="820" w:type="dxa"/>
+            <w:tcBorders>
+              <w:top w:val="single" w:sz="12" w:space="0" w:color="auto"/>
+              <w:left w:val="single" w:sz="12" w:space="0" w:color="auto"/>
+              <w:bottom w:val="single" w:sz="12" w:space="0" w:color="auto"/>
+              <w:right w:val="single" w:sz="12" w:space="0" w:color="auto"/>
+            </w:tcBorders>
+            <w:vAlign w:val="center"/>
+            <w:hideMark/>
+          </w:tcPr>
+          <w:p>
+            <w:r>
+              <w:rPr>
+                <w:rFonts w:ascii="Segoe UI Emoji" w:hAnsi="Segoe UI Emoji" w:cs="Segoe UI Emoji"/>
+              </w:rPr>
+              <w:t>❌</w:t>
+            </w:r>
+            <w:r>
+              <w:t xml:space="preserve"> Fejlet </w:t>
+            </w:r>
+          </w:p>
+        </w:tc>
+        <w:tc>
+          <w:tcPr>
+            <w:tcW w:w="1110" w:type="dxa"/>
+            <w:tcBorders>
+              <w:top w:val="single" w:sz="12" w:space="0" w:color="auto"/>
+              <w:left w:val="single" w:sz="12" w:space="0" w:color="auto"/>
+              <w:bottom w:val="single" w:sz="12" w:space="0" w:color="auto"/>
+              <w:right w:val="single" w:sz="12" w:space="0" w:color="auto"/>
+            </w:tcBorders>
+            <w:vAlign w:val="center"/>
+            <w:hideMark/>
+          </w:tcPr>
+          <w:p>
+            <w:r>
+              <w:t>Fejl ved API kald </w:t>
+            </w:r>
+          </w:p>
+        </w:tc>
+      </w:tr>
+    </w:tbl>
     <w:p/>
     <w:p>
       <w:pPr>
@@ -2026,10 +2007,10 @@
         <w:tblLook w:val="04A0" w:firstRow="1" w:lastRow="0" w:firstColumn="1" w:lastColumn="0" w:noHBand="0" w:noVBand="1"/>
       </w:tblPr>
       <w:tblGrid>
-        <w:gridCol w:w="780"/>
-        <w:gridCol w:w="3495"/>
+        <w:gridCol w:w="724"/>
+        <w:gridCol w:w="4215"/>
         <w:gridCol w:w="1557"/>
-        <w:gridCol w:w="2991"/>
+        <w:gridCol w:w="2327"/>
         <w:gridCol w:w="785"/>
       </w:tblGrid>
       <w:tr>
@@ -2171,8 +2152,13 @@
             <w:hideMark/>
           </w:tcPr>
           <w:p>
-            <w:r>
-              <w:t>Download_task fejler ved skrivning til rapport</w:t>
+            <w:proofErr w:type="spellStart"/>
+            <w:r>
+              <w:t>Download_task</w:t>
+            </w:r>
+            <w:proofErr w:type="spellEnd"/>
+            <w:r>
+              <w:t xml:space="preserve"> fejler ved skrivning til rapport</w:t>
             </w:r>
           </w:p>
         </w:tc>
@@ -2196,7 +2182,15 @@
           </w:tcPr>
           <w:p>
             <w:r>
-              <w:t>Inkludér report_writer objekt i klassen</w:t>
+              <w:t xml:space="preserve">Inkludér </w:t>
+            </w:r>
+            <w:proofErr w:type="spellStart"/>
+            <w:r>
+              <w:t>report_writer</w:t>
+            </w:r>
+            <w:proofErr w:type="spellEnd"/>
+            <w:r>
+              <w:t xml:space="preserve"> objekt i klassen</w:t>
             </w:r>
           </w:p>
         </w:tc>
@@ -2234,8 +2228,13 @@
             <w:vAlign w:val="center"/>
           </w:tcPr>
           <w:p>
-            <w:r>
-              <w:t>Download_task kan ikke h</w:t>
+            <w:proofErr w:type="spellStart"/>
+            <w:r>
+              <w:t>Download_task</w:t>
+            </w:r>
+            <w:proofErr w:type="spellEnd"/>
+            <w:r>
+              <w:t xml:space="preserve"> kan ikke h</w:t>
             </w:r>
             <w:r>
               <w:t>åndtere tomme datatyper</w:t>
@@ -2261,6 +2260,79 @@
           <w:p>
             <w:r>
               <w:t>Tjek for om datatypen er tom, før den bruges</w:t>
+            </w:r>
+          </w:p>
+        </w:tc>
+        <w:tc>
+          <w:tcPr>
+            <w:tcW w:w="0" w:type="auto"/>
+            <w:vAlign w:val="center"/>
+          </w:tcPr>
+          <w:p>
+            <w:r>
+              <w:t>Åben</w:t>
+            </w:r>
+          </w:p>
+        </w:tc>
+      </w:tr>
+      <w:tr>
+        <w:trPr>
+          <w:tblCellSpacing w:w="15" w:type="dxa"/>
+        </w:trPr>
+        <w:tc>
+          <w:tcPr>
+            <w:tcW w:w="0" w:type="auto"/>
+            <w:vAlign w:val="center"/>
+          </w:tcPr>
+          <w:p>
+            <w:r>
+              <w:t>BUG-03</w:t>
+            </w:r>
+          </w:p>
+        </w:tc>
+        <w:tc>
+          <w:tcPr>
+            <w:tcW w:w="0" w:type="auto"/>
+            <w:vAlign w:val="center"/>
+          </w:tcPr>
+          <w:p>
+            <w:proofErr w:type="spellStart"/>
+            <w:r>
+              <w:t>Summarize_</w:t>
+            </w:r>
+            <w:proofErr w:type="gramStart"/>
+            <w:r>
+              <w:t>downloads</w:t>
+            </w:r>
+            <w:proofErr w:type="spellEnd"/>
+            <w:r>
+              <w:t>(</w:t>
+            </w:r>
+            <w:proofErr w:type="gramEnd"/>
+            <w:r>
+              <w:t>) kan ikke håndtere at summary bliver returneret uden data</w:t>
+            </w:r>
+          </w:p>
+        </w:tc>
+        <w:tc>
+          <w:tcPr>
+            <w:tcW w:w="0" w:type="auto"/>
+            <w:vAlign w:val="center"/>
+          </w:tcPr>
+          <w:p>
+            <w:r>
+              <w:t>Lav</w:t>
+            </w:r>
+          </w:p>
+        </w:tc>
+        <w:tc>
+          <w:tcPr>
+            <w:tcW w:w="0" w:type="auto"/>
+            <w:vAlign w:val="center"/>
+          </w:tcPr>
+          <w:p>
+            <w:r>
+              <w:t>Tjek om summary er tom inden der returneres</w:t>
             </w:r>
           </w:p>
         </w:tc>
@@ -2280,7 +2352,7 @@
     <w:p>
       <w:r>
         <w:pict w14:anchorId="44F885F7">
-          <v:rect id="_x0000_i1031" style="width:0;height:1.5pt" o:hralign="center" o:hrstd="t" o:hr="t" fillcolor="#a0a0a0" stroked="f"/>
+          <v:rect id="_x0000_i1030" style="width:0;height:1.5pt" o:hralign="center" o:hrstd="t" o:hr="t" fillcolor="#a0a0a0" stroked="f"/>
         </w:pict>
       </w:r>
     </w:p>
@@ -2304,14 +2376,24 @@
         <w:br/>
       </w:r>
       <w:r>
-        <w:t xml:space="preserve">Overordnet er koden godt struktureret. Mange testcases bestås ikke, men det skyldes sikkert testerens </w:t>
-      </w:r>
-      <w:r>
-        <w:lastRenderedPageBreak/>
-        <w:t xml:space="preserve">manglende evner indenfor design af unit tests. Det er også værd at bemærke </w:t>
-      </w:r>
-      <w:r>
-        <w:t>at inetgrationstestene køres fint igennem.</w:t>
+        <w:t>Overordnet er koden godt struktureret.</w:t>
+      </w:r>
+      <w:r>
+        <w:t xml:space="preserve"> Alting er veldokumenteret og kodens funktion er let gennemskuelig.</w:t>
+      </w:r>
+    </w:p>
+    <w:p>
+      <w:r>
+        <w:t xml:space="preserve"> Det er også værd at bemærke </w:t>
+      </w:r>
+      <w:r>
+        <w:t>at in</w:t>
+      </w:r>
+      <w:r>
+        <w:t>te</w:t>
+      </w:r>
+      <w:r>
+        <w:t>grationstestene køres fint igennem.</w:t>
       </w:r>
     </w:p>
     <w:p>
@@ -2332,20 +2414,9 @@
       </w:r>
       <w:r>
         <w:br/>
-        <w:t>(Hvad fungerede godt under testarbejdet? Hvilke udfordringer opstod? Hvordan kan testprocessen forbedres fremadrettet?)</w:t>
-      </w:r>
-    </w:p>
-    <w:p>
-      <w:r>
-        <w:rPr>
-          <w:i/>
-          <w:iCs/>
-        </w:rPr>
-        <w:t>Eksempel:</w:t>
-      </w:r>
-      <w:r>
-        <w:br/>
-        <w:t>Mocking af API’er fungerede godt, men testdatahåndteringen var tidskrævende. I fremtidige iterationer bør der anvendes et fast testdatasæt og CI-integration med automatiske testkørsler.</w:t>
+      </w:r>
+      <w:r>
+        <w:t>Generelt fungerede testene meget godt. Den primære arbejdsbyrde lå i at finde ud af hvordan unit tests fungerede og hvilke tests der skulle køres</w:t>
       </w:r>
     </w:p>
     <w:p>
@@ -2365,7 +2436,16 @@
         </w:numPr>
       </w:pPr>
       <w:r>
-        <w:t>Udvide testdækning for edge cases</w:t>
+        <w:lastRenderedPageBreak/>
+        <w:t xml:space="preserve">Udvide testdækning for </w:t>
+      </w:r>
+      <w:proofErr w:type="spellStart"/>
+      <w:r>
+        <w:t>edge</w:t>
+      </w:r>
+      <w:proofErr w:type="spellEnd"/>
+      <w:r>
+        <w:t xml:space="preserve"> cases</w:t>
       </w:r>
     </w:p>
     <w:p>
@@ -2376,7 +2456,7 @@
         </w:numPr>
       </w:pPr>
       <w:r>
-        <w:t>Implementere integrationstest for nye moduler</w:t>
+        <w:t>Udvide test af fejlscenarier.</w:t>
       </w:r>
     </w:p>
     <w:p>
@@ -2387,21 +2467,14 @@
         </w:numPr>
       </w:pPr>
       <w:r>
-        <w:t>Automatisere testkørsel i CI/CD pipeline</w:t>
-      </w:r>
+        <w:t>Automatisere testkørsel i CI/</w:t>
+      </w:r>
+      <w:proofErr w:type="gramStart"/>
+      <w:r>
+        <w:t>CD pipeline</w:t>
+      </w:r>
+      <w:proofErr w:type="gramEnd"/>
     </w:p>
-    <w:p>
-      <w:pPr>
-        <w:numPr>
-          <w:ilvl w:val="0"/>
-          <w:numId w:val="5"/>
-        </w:numPr>
-      </w:pPr>
-      <w:r>
-        <w:t>Dokumentere testresultater i versioneringssystem</w:t>
-      </w:r>
-    </w:p>
-    <w:p/>
     <w:p/>
     <w:sectPr>
       <w:pgSz w:w="11906" w:h="16838"/>
@@ -3788,7 +3861,6 @@
   <w:style w:type="character" w:default="1" w:styleId="Standardskrifttypeiafsnit">
     <w:name w:val="Default Paragraph Font"/>
     <w:uiPriority w:val="1"/>
-    <w:semiHidden/>
     <w:unhideWhenUsed/>
   </w:style>
   <w:style w:type="table" w:default="1" w:styleId="Tabel-Normal">

</xml_diff>

<commit_message>
Test report is now finished
</commit_message>
<xml_diff>
--- a/Testrapport.docx
+++ b/Testrapport.docx
@@ -417,19 +417,19 @@
           </w:tcPr>
           <w:p>
             <w:r>
-              <w:t>3</w:t>
-            </w:r>
-          </w:p>
-        </w:tc>
-        <w:tc>
-          <w:tcPr>
-            <w:tcW w:w="0" w:type="auto"/>
-            <w:vAlign w:val="center"/>
-            <w:hideMark/>
-          </w:tcPr>
-          <w:p>
-            <w:r>
-              <w:t>1</w:t>
+              <w:t>2</w:t>
+            </w:r>
+          </w:p>
+        </w:tc>
+        <w:tc>
+          <w:tcPr>
+            <w:tcW w:w="0" w:type="auto"/>
+            <w:vAlign w:val="center"/>
+            <w:hideMark/>
+          </w:tcPr>
+          <w:p>
+            <w:r>
+              <w:t>2</w:t>
             </w:r>
           </w:p>
         </w:tc>
@@ -1323,13 +1323,13 @@
         <w:tblLook w:val="04A0" w:firstRow="1" w:lastRow="0" w:firstColumn="1" w:lastColumn="0" w:noHBand="0" w:noVBand="1"/>
       </w:tblPr>
       <w:tblGrid>
-        <w:gridCol w:w="453"/>
-        <w:gridCol w:w="3470"/>
-        <w:gridCol w:w="924"/>
-        <w:gridCol w:w="1378"/>
-        <w:gridCol w:w="1378"/>
-        <w:gridCol w:w="850"/>
-        <w:gridCol w:w="1155"/>
+        <w:gridCol w:w="419"/>
+        <w:gridCol w:w="3596"/>
+        <w:gridCol w:w="1087"/>
+        <w:gridCol w:w="1095"/>
+        <w:gridCol w:w="1035"/>
+        <w:gridCol w:w="777"/>
+        <w:gridCol w:w="1599"/>
       </w:tblGrid>
       <w:tr>
         <w:trPr>
@@ -1338,7 +1338,7 @@
         </w:trPr>
         <w:tc>
           <w:tcPr>
-            <w:tcW w:w="408" w:type="dxa"/>
+            <w:tcW w:w="374" w:type="dxa"/>
             <w:tcBorders>
               <w:top w:val="single" w:sz="12" w:space="0" w:color="auto"/>
               <w:left w:val="single" w:sz="12" w:space="0" w:color="auto"/>
@@ -1363,7 +1363,7 @@
         </w:tc>
         <w:tc>
           <w:tcPr>
-            <w:tcW w:w="3440" w:type="dxa"/>
+            <w:tcW w:w="3566" w:type="dxa"/>
             <w:tcBorders>
               <w:top w:val="single" w:sz="12" w:space="0" w:color="auto"/>
               <w:left w:val="single" w:sz="12" w:space="0" w:color="auto"/>
@@ -1388,7 +1388,7 @@
         </w:tc>
         <w:tc>
           <w:tcPr>
-            <w:tcW w:w="894" w:type="dxa"/>
+            <w:tcW w:w="1057" w:type="dxa"/>
             <w:tcBorders>
               <w:top w:val="single" w:sz="12" w:space="0" w:color="auto"/>
               <w:left w:val="single" w:sz="12" w:space="0" w:color="auto"/>
@@ -1413,7 +1413,7 @@
         </w:tc>
         <w:tc>
           <w:tcPr>
-            <w:tcW w:w="1348" w:type="dxa"/>
+            <w:tcW w:w="1065" w:type="dxa"/>
             <w:tcBorders>
               <w:top w:val="single" w:sz="12" w:space="0" w:color="auto"/>
               <w:left w:val="single" w:sz="12" w:space="0" w:color="auto"/>
@@ -1438,7 +1438,7 @@
         </w:tc>
         <w:tc>
           <w:tcPr>
-            <w:tcW w:w="1348" w:type="dxa"/>
+            <w:tcW w:w="1005" w:type="dxa"/>
             <w:tcBorders>
               <w:top w:val="single" w:sz="12" w:space="0" w:color="auto"/>
               <w:left w:val="single" w:sz="12" w:space="0" w:color="auto"/>
@@ -1463,7 +1463,7 @@
         </w:tc>
         <w:tc>
           <w:tcPr>
-            <w:tcW w:w="820" w:type="dxa"/>
+            <w:tcW w:w="747" w:type="dxa"/>
             <w:tcBorders>
               <w:top w:val="single" w:sz="12" w:space="0" w:color="auto"/>
               <w:left w:val="single" w:sz="12" w:space="0" w:color="auto"/>
@@ -1488,7 +1488,7 @@
         </w:tc>
         <w:tc>
           <w:tcPr>
-            <w:tcW w:w="1110" w:type="dxa"/>
+            <w:tcW w:w="1554" w:type="dxa"/>
             <w:tcBorders>
               <w:top w:val="single" w:sz="12" w:space="0" w:color="auto"/>
               <w:left w:val="single" w:sz="12" w:space="0" w:color="auto"/>
@@ -1519,7 +1519,7 @@
         </w:trPr>
         <w:tc>
           <w:tcPr>
-            <w:tcW w:w="408" w:type="dxa"/>
+            <w:tcW w:w="374" w:type="dxa"/>
             <w:tcBorders>
               <w:top w:val="single" w:sz="12" w:space="0" w:color="auto"/>
               <w:left w:val="single" w:sz="12" w:space="0" w:color="auto"/>
@@ -1538,7 +1538,7 @@
         </w:tc>
         <w:tc>
           <w:tcPr>
-            <w:tcW w:w="3440" w:type="dxa"/>
+            <w:tcW w:w="3566" w:type="dxa"/>
             <w:tcBorders>
               <w:top w:val="single" w:sz="12" w:space="0" w:color="auto"/>
               <w:left w:val="single" w:sz="12" w:space="0" w:color="auto"/>
@@ -1566,7 +1566,7 @@
         </w:tc>
         <w:tc>
           <w:tcPr>
-            <w:tcW w:w="894" w:type="dxa"/>
+            <w:tcW w:w="1057" w:type="dxa"/>
             <w:tcBorders>
               <w:top w:val="single" w:sz="12" w:space="0" w:color="auto"/>
               <w:left w:val="single" w:sz="12" w:space="0" w:color="auto"/>
@@ -1587,7 +1587,7 @@
         </w:tc>
         <w:tc>
           <w:tcPr>
-            <w:tcW w:w="1348" w:type="dxa"/>
+            <w:tcW w:w="1065" w:type="dxa"/>
             <w:tcBorders>
               <w:top w:val="single" w:sz="12" w:space="0" w:color="auto"/>
               <w:left w:val="single" w:sz="12" w:space="0" w:color="auto"/>
@@ -1605,7 +1605,7 @@
         </w:tc>
         <w:tc>
           <w:tcPr>
-            <w:tcW w:w="1348" w:type="dxa"/>
+            <w:tcW w:w="1005" w:type="dxa"/>
             <w:tcBorders>
               <w:top w:val="single" w:sz="12" w:space="0" w:color="auto"/>
               <w:left w:val="single" w:sz="12" w:space="0" w:color="auto"/>
@@ -1623,7 +1623,7 @@
         </w:tc>
         <w:tc>
           <w:tcPr>
-            <w:tcW w:w="820" w:type="dxa"/>
+            <w:tcW w:w="747" w:type="dxa"/>
             <w:tcBorders>
               <w:top w:val="single" w:sz="12" w:space="0" w:color="auto"/>
               <w:left w:val="single" w:sz="12" w:space="0" w:color="auto"/>
@@ -1647,7 +1647,7 @@
         </w:tc>
         <w:tc>
           <w:tcPr>
-            <w:tcW w:w="1110" w:type="dxa"/>
+            <w:tcW w:w="1554" w:type="dxa"/>
             <w:tcBorders>
               <w:top w:val="single" w:sz="12" w:space="0" w:color="auto"/>
               <w:left w:val="single" w:sz="12" w:space="0" w:color="auto"/>
@@ -1671,7 +1671,7 @@
         </w:trPr>
         <w:tc>
           <w:tcPr>
-            <w:tcW w:w="408" w:type="dxa"/>
+            <w:tcW w:w="374" w:type="dxa"/>
             <w:tcBorders>
               <w:top w:val="single" w:sz="12" w:space="0" w:color="auto"/>
               <w:left w:val="single" w:sz="12" w:space="0" w:color="auto"/>
@@ -1689,89 +1689,102 @@
         </w:tc>
         <w:tc>
           <w:tcPr>
-            <w:tcW w:w="3440" w:type="dxa"/>
-            <w:tcBorders>
-              <w:top w:val="single" w:sz="12" w:space="0" w:color="auto"/>
-              <w:left w:val="single" w:sz="12" w:space="0" w:color="auto"/>
-              <w:bottom w:val="single" w:sz="12" w:space="0" w:color="auto"/>
-              <w:right w:val="single" w:sz="12" w:space="0" w:color="auto"/>
-            </w:tcBorders>
-            <w:vAlign w:val="center"/>
-            <w:hideMark/>
-          </w:tcPr>
-          <w:p>
+            <w:tcW w:w="3566" w:type="dxa"/>
+            <w:tcBorders>
+              <w:top w:val="single" w:sz="12" w:space="0" w:color="auto"/>
+              <w:left w:val="single" w:sz="12" w:space="0" w:color="auto"/>
+              <w:bottom w:val="single" w:sz="12" w:space="0" w:color="auto"/>
+              <w:right w:val="single" w:sz="12" w:space="0" w:color="auto"/>
+            </w:tcBorders>
+            <w:vAlign w:val="center"/>
+            <w:hideMark/>
+          </w:tcPr>
+          <w:p>
+            <w:pPr>
+              <w:rPr>
+                <w:lang w:val="en-US"/>
+              </w:rPr>
+            </w:pPr>
             <w:proofErr w:type="spellStart"/>
-            <w:proofErr w:type="gramStart"/>
-            <w:r>
-              <w:t>AddUser</w:t>
+            <w:r>
+              <w:rPr>
+                <w:lang w:val="en-US"/>
+              </w:rPr>
+              <w:t>load_and_filter_excel_data</w:t>
             </w:r>
             <w:proofErr w:type="spellEnd"/>
             <w:r>
-              <w:t>(</w:t>
-            </w:r>
-            <w:proofErr w:type="gramEnd"/>
-            <w:r>
-              <w:t>) </w:t>
-            </w:r>
-          </w:p>
-        </w:tc>
-        <w:tc>
-          <w:tcPr>
-            <w:tcW w:w="894" w:type="dxa"/>
-            <w:tcBorders>
-              <w:top w:val="single" w:sz="12" w:space="0" w:color="auto"/>
-              <w:left w:val="single" w:sz="12" w:space="0" w:color="auto"/>
-              <w:bottom w:val="single" w:sz="12" w:space="0" w:color="auto"/>
-              <w:right w:val="single" w:sz="12" w:space="0" w:color="auto"/>
-            </w:tcBorders>
-            <w:vAlign w:val="center"/>
-            <w:hideMark/>
-          </w:tcPr>
-          <w:p>
-            <w:r>
-              <w:t>tomt navn </w:t>
-            </w:r>
-          </w:p>
-        </w:tc>
-        <w:tc>
-          <w:tcPr>
-            <w:tcW w:w="1348" w:type="dxa"/>
-            <w:tcBorders>
-              <w:top w:val="single" w:sz="12" w:space="0" w:color="auto"/>
-              <w:left w:val="single" w:sz="12" w:space="0" w:color="auto"/>
-              <w:bottom w:val="single" w:sz="12" w:space="0" w:color="auto"/>
-              <w:right w:val="single" w:sz="12" w:space="0" w:color="auto"/>
-            </w:tcBorders>
-            <w:vAlign w:val="center"/>
-            <w:hideMark/>
-          </w:tcPr>
-          <w:p>
-            <w:r>
-              <w:t>Fejlmeddelelse </w:t>
-            </w:r>
-          </w:p>
-        </w:tc>
-        <w:tc>
-          <w:tcPr>
-            <w:tcW w:w="1348" w:type="dxa"/>
-            <w:tcBorders>
-              <w:top w:val="single" w:sz="12" w:space="0" w:color="auto"/>
-              <w:left w:val="single" w:sz="12" w:space="0" w:color="auto"/>
-              <w:bottom w:val="single" w:sz="12" w:space="0" w:color="auto"/>
-              <w:right w:val="single" w:sz="12" w:space="0" w:color="auto"/>
-            </w:tcBorders>
-            <w:vAlign w:val="center"/>
-            <w:hideMark/>
-          </w:tcPr>
-          <w:p>
-            <w:r>
-              <w:t>Fejlmeddelelse </w:t>
-            </w:r>
-          </w:p>
-        </w:tc>
-        <w:tc>
-          <w:tcPr>
-            <w:tcW w:w="820" w:type="dxa"/>
+              <w:rPr>
+                <w:lang w:val="en-US"/>
+              </w:rPr>
+              <w:t>(exist)</w:t>
+            </w:r>
+          </w:p>
+          <w:p>
+            <w:pPr>
+              <w:rPr>
+                <w:lang w:val="en-US"/>
+              </w:rPr>
+            </w:pPr>
+          </w:p>
+        </w:tc>
+        <w:tc>
+          <w:tcPr>
+            <w:tcW w:w="1057" w:type="dxa"/>
+            <w:tcBorders>
+              <w:top w:val="single" w:sz="12" w:space="0" w:color="auto"/>
+              <w:left w:val="single" w:sz="12" w:space="0" w:color="auto"/>
+              <w:bottom w:val="single" w:sz="12" w:space="0" w:color="auto"/>
+              <w:right w:val="single" w:sz="12" w:space="0" w:color="auto"/>
+            </w:tcBorders>
+            <w:vAlign w:val="center"/>
+            <w:hideMark/>
+          </w:tcPr>
+          <w:p>
+            <w:r>
+              <w:t>Liste over eksisterende filer</w:t>
+            </w:r>
+          </w:p>
+        </w:tc>
+        <w:tc>
+          <w:tcPr>
+            <w:tcW w:w="1065" w:type="dxa"/>
+            <w:tcBorders>
+              <w:top w:val="single" w:sz="12" w:space="0" w:color="auto"/>
+              <w:left w:val="single" w:sz="12" w:space="0" w:color="auto"/>
+              <w:bottom w:val="single" w:sz="12" w:space="0" w:color="auto"/>
+              <w:right w:val="single" w:sz="12" w:space="0" w:color="auto"/>
+            </w:tcBorders>
+            <w:vAlign w:val="center"/>
+            <w:hideMark/>
+          </w:tcPr>
+          <w:p>
+            <w:r>
+              <w:t>PDF-navne og URL’er fra Excel-fil</w:t>
+            </w:r>
+          </w:p>
+        </w:tc>
+        <w:tc>
+          <w:tcPr>
+            <w:tcW w:w="1005" w:type="dxa"/>
+            <w:tcBorders>
+              <w:top w:val="single" w:sz="12" w:space="0" w:color="auto"/>
+              <w:left w:val="single" w:sz="12" w:space="0" w:color="auto"/>
+              <w:bottom w:val="single" w:sz="12" w:space="0" w:color="auto"/>
+              <w:right w:val="single" w:sz="12" w:space="0" w:color="auto"/>
+            </w:tcBorders>
+            <w:vAlign w:val="center"/>
+            <w:hideMark/>
+          </w:tcPr>
+          <w:p>
+            <w:r>
+              <w:t>PDF-navne og URL’er fra Excel-fil</w:t>
+            </w:r>
+          </w:p>
+        </w:tc>
+        <w:tc>
+          <w:tcPr>
+            <w:tcW w:w="747" w:type="dxa"/>
             <w:tcBorders>
               <w:top w:val="single" w:sz="12" w:space="0" w:color="auto"/>
               <w:left w:val="single" w:sz="12" w:space="0" w:color="auto"/>
@@ -1795,7 +1808,7 @@
         </w:tc>
         <w:tc>
           <w:tcPr>
-            <w:tcW w:w="1110" w:type="dxa"/>
+            <w:tcW w:w="1554" w:type="dxa"/>
             <w:tcBorders>
               <w:top w:val="single" w:sz="12" w:space="0" w:color="auto"/>
               <w:left w:val="single" w:sz="12" w:space="0" w:color="auto"/>
@@ -1819,25 +1832,28 @@
         </w:trPr>
         <w:tc>
           <w:tcPr>
-            <w:tcW w:w="408" w:type="dxa"/>
-            <w:tcBorders>
-              <w:top w:val="single" w:sz="12" w:space="0" w:color="auto"/>
-              <w:left w:val="single" w:sz="12" w:space="0" w:color="auto"/>
-              <w:bottom w:val="single" w:sz="12" w:space="0" w:color="auto"/>
-              <w:right w:val="single" w:sz="12" w:space="0" w:color="auto"/>
-            </w:tcBorders>
-            <w:vAlign w:val="center"/>
-            <w:hideMark/>
-          </w:tcPr>
-          <w:p>
-            <w:r>
-              <w:t>IT-003 </w:t>
-            </w:r>
-          </w:p>
-        </w:tc>
-        <w:tc>
-          <w:tcPr>
-            <w:tcW w:w="3440" w:type="dxa"/>
+            <w:tcW w:w="374" w:type="dxa"/>
+            <w:tcBorders>
+              <w:top w:val="single" w:sz="12" w:space="0" w:color="auto"/>
+              <w:left w:val="single" w:sz="12" w:space="0" w:color="auto"/>
+              <w:bottom w:val="single" w:sz="12" w:space="0" w:color="auto"/>
+              <w:right w:val="single" w:sz="12" w:space="0" w:color="auto"/>
+            </w:tcBorders>
+            <w:vAlign w:val="center"/>
+            <w:hideMark/>
+          </w:tcPr>
+          <w:p>
+            <w:r>
+              <w:t>U</w:t>
+            </w:r>
+            <w:r>
+              <w:t>T-003 </w:t>
+            </w:r>
+          </w:p>
+        </w:tc>
+        <w:tc>
+          <w:tcPr>
+            <w:tcW w:w="3566" w:type="dxa"/>
             <w:tcBorders>
               <w:top w:val="single" w:sz="12" w:space="0" w:color="auto"/>
               <w:left w:val="single" w:sz="12" w:space="0" w:color="auto"/>
@@ -1850,79 +1866,97 @@
           <w:p>
             <w:proofErr w:type="spellStart"/>
             <w:r>
-              <w:t>OrderService</w:t>
+              <w:t>download_</w:t>
+            </w:r>
+            <w:proofErr w:type="gramStart"/>
+            <w:r>
+              <w:t>pdf</w:t>
             </w:r>
             <w:proofErr w:type="spellEnd"/>
             <w:r>
-              <w:t xml:space="preserve"> + </w:t>
+              <w:t>(</w:t>
+            </w:r>
+            <w:proofErr w:type="gramEnd"/>
+            <w:r>
+              <w:t xml:space="preserve">url, </w:t>
             </w:r>
             <w:proofErr w:type="spellStart"/>
             <w:r>
-              <w:t>PaymentGateway</w:t>
+              <w:t>savepath</w:t>
             </w:r>
             <w:proofErr w:type="spellEnd"/>
             <w:r>
-              <w:t> </w:t>
-            </w:r>
-          </w:p>
-        </w:tc>
-        <w:tc>
-          <w:tcPr>
-            <w:tcW w:w="894" w:type="dxa"/>
-            <w:tcBorders>
-              <w:top w:val="single" w:sz="12" w:space="0" w:color="auto"/>
-              <w:left w:val="single" w:sz="12" w:space="0" w:color="auto"/>
-              <w:bottom w:val="single" w:sz="12" w:space="0" w:color="auto"/>
-              <w:right w:val="single" w:sz="12" w:space="0" w:color="auto"/>
-            </w:tcBorders>
-            <w:vAlign w:val="center"/>
-            <w:hideMark/>
-          </w:tcPr>
-          <w:p>
-            <w:r>
-              <w:t>ordredata </w:t>
-            </w:r>
-          </w:p>
-        </w:tc>
-        <w:tc>
-          <w:tcPr>
-            <w:tcW w:w="1348" w:type="dxa"/>
-            <w:tcBorders>
-              <w:top w:val="single" w:sz="12" w:space="0" w:color="auto"/>
-              <w:left w:val="single" w:sz="12" w:space="0" w:color="auto"/>
-              <w:bottom w:val="single" w:sz="12" w:space="0" w:color="auto"/>
-              <w:right w:val="single" w:sz="12" w:space="0" w:color="auto"/>
-            </w:tcBorders>
-            <w:vAlign w:val="center"/>
-            <w:hideMark/>
-          </w:tcPr>
-          <w:p>
-            <w:r>
-              <w:t>Ordre betalt </w:t>
-            </w:r>
-          </w:p>
-        </w:tc>
-        <w:tc>
-          <w:tcPr>
-            <w:tcW w:w="1348" w:type="dxa"/>
-            <w:tcBorders>
-              <w:top w:val="single" w:sz="12" w:space="0" w:color="auto"/>
-              <w:left w:val="single" w:sz="12" w:space="0" w:color="auto"/>
-              <w:bottom w:val="single" w:sz="12" w:space="0" w:color="auto"/>
-              <w:right w:val="single" w:sz="12" w:space="0" w:color="auto"/>
-            </w:tcBorders>
-            <w:vAlign w:val="center"/>
-            <w:hideMark/>
-          </w:tcPr>
-          <w:p>
-            <w:r>
-              <w:t>Timeout </w:t>
-            </w:r>
-          </w:p>
-        </w:tc>
-        <w:tc>
-          <w:tcPr>
-            <w:tcW w:w="820" w:type="dxa"/>
+              <w:t>)</w:t>
+            </w:r>
+          </w:p>
+        </w:tc>
+        <w:tc>
+          <w:tcPr>
+            <w:tcW w:w="1057" w:type="dxa"/>
+            <w:tcBorders>
+              <w:top w:val="single" w:sz="12" w:space="0" w:color="auto"/>
+              <w:left w:val="single" w:sz="12" w:space="0" w:color="auto"/>
+              <w:bottom w:val="single" w:sz="12" w:space="0" w:color="auto"/>
+              <w:right w:val="single" w:sz="12" w:space="0" w:color="auto"/>
+            </w:tcBorders>
+            <w:vAlign w:val="center"/>
+            <w:hideMark/>
+          </w:tcPr>
+          <w:p>
+            <w:proofErr w:type="spellStart"/>
+            <w:r>
+              <w:t>Webadresse</w:t>
+            </w:r>
+            <w:proofErr w:type="spellEnd"/>
+            <w:r>
+              <w:t xml:space="preserve"> og </w:t>
+            </w:r>
+            <w:proofErr w:type="spellStart"/>
+            <w:r>
+              <w:t>filsti</w:t>
+            </w:r>
+            <w:proofErr w:type="spellEnd"/>
+          </w:p>
+        </w:tc>
+        <w:tc>
+          <w:tcPr>
+            <w:tcW w:w="1065" w:type="dxa"/>
+            <w:tcBorders>
+              <w:top w:val="single" w:sz="12" w:space="0" w:color="auto"/>
+              <w:left w:val="single" w:sz="12" w:space="0" w:color="auto"/>
+              <w:bottom w:val="single" w:sz="12" w:space="0" w:color="auto"/>
+              <w:right w:val="single" w:sz="12" w:space="0" w:color="auto"/>
+            </w:tcBorders>
+            <w:vAlign w:val="center"/>
+            <w:hideMark/>
+          </w:tcPr>
+          <w:p>
+            <w:r>
+              <w:t>True, ’’</w:t>
+            </w:r>
+          </w:p>
+        </w:tc>
+        <w:tc>
+          <w:tcPr>
+            <w:tcW w:w="1005" w:type="dxa"/>
+            <w:tcBorders>
+              <w:top w:val="single" w:sz="12" w:space="0" w:color="auto"/>
+              <w:left w:val="single" w:sz="12" w:space="0" w:color="auto"/>
+              <w:bottom w:val="single" w:sz="12" w:space="0" w:color="auto"/>
+              <w:right w:val="single" w:sz="12" w:space="0" w:color="auto"/>
+            </w:tcBorders>
+            <w:vAlign w:val="center"/>
+            <w:hideMark/>
+          </w:tcPr>
+          <w:p>
+            <w:r>
+              <w:t>Fejlkode</w:t>
+            </w:r>
+          </w:p>
+        </w:tc>
+        <w:tc>
+          <w:tcPr>
+            <w:tcW w:w="747" w:type="dxa"/>
             <w:tcBorders>
               <w:top w:val="single" w:sz="12" w:space="0" w:color="auto"/>
               <w:left w:val="single" w:sz="12" w:space="0" w:color="auto"/>
@@ -1946,25 +1980,2002 @@
         </w:tc>
         <w:tc>
           <w:tcPr>
-            <w:tcW w:w="1110" w:type="dxa"/>
-            <w:tcBorders>
-              <w:top w:val="single" w:sz="12" w:space="0" w:color="auto"/>
-              <w:left w:val="single" w:sz="12" w:space="0" w:color="auto"/>
-              <w:bottom w:val="single" w:sz="12" w:space="0" w:color="auto"/>
-              <w:right w:val="single" w:sz="12" w:space="0" w:color="auto"/>
-            </w:tcBorders>
-            <w:vAlign w:val="center"/>
-            <w:hideMark/>
-          </w:tcPr>
-          <w:p>
-            <w:r>
-              <w:t>Fejl ved API kald </w:t>
+            <w:tcW w:w="1554" w:type="dxa"/>
+            <w:tcBorders>
+              <w:top w:val="single" w:sz="12" w:space="0" w:color="auto"/>
+              <w:left w:val="single" w:sz="12" w:space="0" w:color="auto"/>
+              <w:bottom w:val="single" w:sz="12" w:space="0" w:color="auto"/>
+              <w:right w:val="single" w:sz="12" w:space="0" w:color="auto"/>
+            </w:tcBorders>
+            <w:vAlign w:val="center"/>
+            <w:hideMark/>
+          </w:tcPr>
+          <w:p>
+            <w:proofErr w:type="spellStart"/>
+            <w:r>
+              <w:t>PermissionError</w:t>
+            </w:r>
+            <w:proofErr w:type="spellEnd"/>
+          </w:p>
+        </w:tc>
+      </w:tr>
+      <w:tr>
+        <w:trPr>
+          <w:trHeight w:val="300"/>
+          <w:tblCellSpacing w:w="15" w:type="dxa"/>
+        </w:trPr>
+        <w:tc>
+          <w:tcPr>
+            <w:tcW w:w="374" w:type="dxa"/>
+            <w:tcBorders>
+              <w:top w:val="single" w:sz="12" w:space="0" w:color="auto"/>
+              <w:left w:val="single" w:sz="12" w:space="0" w:color="auto"/>
+              <w:bottom w:val="single" w:sz="12" w:space="0" w:color="auto"/>
+              <w:right w:val="single" w:sz="12" w:space="0" w:color="auto"/>
+            </w:tcBorders>
+            <w:vAlign w:val="center"/>
+          </w:tcPr>
+          <w:p>
+            <w:r>
+              <w:t>UT-004</w:t>
+            </w:r>
+          </w:p>
+        </w:tc>
+        <w:tc>
+          <w:tcPr>
+            <w:tcW w:w="3566" w:type="dxa"/>
+            <w:tcBorders>
+              <w:top w:val="single" w:sz="12" w:space="0" w:color="auto"/>
+              <w:left w:val="single" w:sz="12" w:space="0" w:color="auto"/>
+              <w:bottom w:val="single" w:sz="12" w:space="0" w:color="auto"/>
+              <w:right w:val="single" w:sz="12" w:space="0" w:color="auto"/>
+            </w:tcBorders>
+            <w:vAlign w:val="center"/>
+          </w:tcPr>
+          <w:p>
+            <w:pPr>
+              <w:rPr>
+                <w:lang w:val="en-US"/>
+              </w:rPr>
+            </w:pPr>
+            <w:proofErr w:type="spellStart"/>
+            <w:r>
+              <w:rPr>
+                <w:lang w:val="en-US"/>
+              </w:rPr>
+              <w:t>clean_report_file</w:t>
+            </w:r>
+            <w:proofErr w:type="spellEnd"/>
+            <w:r>
+              <w:rPr>
+                <w:lang w:val="en-US"/>
+              </w:rPr>
+              <w:t>(</w:t>
+            </w:r>
+            <w:proofErr w:type="spellStart"/>
+            <w:r>
+              <w:rPr>
+                <w:lang w:val="en-US"/>
+              </w:rPr>
+              <w:t>output_f</w:t>
+            </w:r>
+            <w:r>
+              <w:rPr>
+                <w:lang w:val="en-US"/>
+              </w:rPr>
+              <w:t>older</w:t>
+            </w:r>
+            <w:proofErr w:type="spellEnd"/>
+            <w:r>
+              <w:rPr>
+                <w:lang w:val="en-US"/>
+              </w:rPr>
+              <w:t>)</w:t>
+            </w:r>
+          </w:p>
+        </w:tc>
+        <w:tc>
+          <w:tcPr>
+            <w:tcW w:w="1057" w:type="dxa"/>
+            <w:tcBorders>
+              <w:top w:val="single" w:sz="12" w:space="0" w:color="auto"/>
+              <w:left w:val="single" w:sz="12" w:space="0" w:color="auto"/>
+              <w:bottom w:val="single" w:sz="12" w:space="0" w:color="auto"/>
+              <w:right w:val="single" w:sz="12" w:space="0" w:color="auto"/>
+            </w:tcBorders>
+            <w:vAlign w:val="center"/>
+          </w:tcPr>
+          <w:p>
+            <w:pPr>
+              <w:rPr>
+                <w:lang w:val="en-US"/>
+              </w:rPr>
+            </w:pPr>
+            <w:r>
+              <w:rPr>
+                <w:lang w:val="en-US"/>
+              </w:rPr>
+              <w:t xml:space="preserve">Output </w:t>
+            </w:r>
+            <w:proofErr w:type="spellStart"/>
+            <w:r>
+              <w:rPr>
+                <w:lang w:val="en-US"/>
+              </w:rPr>
+              <w:t>mappe</w:t>
+            </w:r>
+            <w:proofErr w:type="spellEnd"/>
+          </w:p>
+        </w:tc>
+        <w:tc>
+          <w:tcPr>
+            <w:tcW w:w="1065" w:type="dxa"/>
+            <w:tcBorders>
+              <w:top w:val="single" w:sz="12" w:space="0" w:color="auto"/>
+              <w:left w:val="single" w:sz="12" w:space="0" w:color="auto"/>
+              <w:bottom w:val="single" w:sz="12" w:space="0" w:color="auto"/>
+              <w:right w:val="single" w:sz="12" w:space="0" w:color="auto"/>
+            </w:tcBorders>
+            <w:vAlign w:val="center"/>
+          </w:tcPr>
+          <w:p>
+            <w:pPr>
+              <w:rPr>
+                <w:lang w:val="en-US"/>
+              </w:rPr>
+            </w:pPr>
+            <w:proofErr w:type="spellStart"/>
+            <w:r>
+              <w:rPr>
+                <w:lang w:val="en-US"/>
+              </w:rPr>
+              <w:t>Ingenting</w:t>
+            </w:r>
+            <w:proofErr w:type="spellEnd"/>
+          </w:p>
+        </w:tc>
+        <w:tc>
+          <w:tcPr>
+            <w:tcW w:w="1005" w:type="dxa"/>
+            <w:tcBorders>
+              <w:top w:val="single" w:sz="12" w:space="0" w:color="auto"/>
+              <w:left w:val="single" w:sz="12" w:space="0" w:color="auto"/>
+              <w:bottom w:val="single" w:sz="12" w:space="0" w:color="auto"/>
+              <w:right w:val="single" w:sz="12" w:space="0" w:color="auto"/>
+            </w:tcBorders>
+            <w:vAlign w:val="center"/>
+          </w:tcPr>
+          <w:p>
+            <w:pPr>
+              <w:rPr>
+                <w:lang w:val="en-US"/>
+              </w:rPr>
+            </w:pPr>
+            <w:proofErr w:type="spellStart"/>
+            <w:r>
+              <w:rPr>
+                <w:lang w:val="en-US"/>
+              </w:rPr>
+              <w:t>Ingenting</w:t>
+            </w:r>
+            <w:proofErr w:type="spellEnd"/>
+          </w:p>
+        </w:tc>
+        <w:tc>
+          <w:tcPr>
+            <w:tcW w:w="747" w:type="dxa"/>
+            <w:tcBorders>
+              <w:top w:val="single" w:sz="12" w:space="0" w:color="auto"/>
+              <w:left w:val="single" w:sz="12" w:space="0" w:color="auto"/>
+              <w:bottom w:val="single" w:sz="12" w:space="0" w:color="auto"/>
+              <w:right w:val="single" w:sz="12" w:space="0" w:color="auto"/>
+            </w:tcBorders>
+            <w:vAlign w:val="center"/>
+          </w:tcPr>
+          <w:p>
+            <w:pPr>
+              <w:rPr>
+                <w:rFonts w:ascii="Segoe UI Emoji" w:hAnsi="Segoe UI Emoji" w:cs="Segoe UI Emoji"/>
+                <w:lang w:val="en-US"/>
+              </w:rPr>
+            </w:pPr>
+            <w:r>
+              <w:rPr>
+                <w:rFonts w:ascii="Segoe UI Emoji" w:hAnsi="Segoe UI Emoji" w:cs="Segoe UI Emoji"/>
+              </w:rPr>
+              <w:t>✅</w:t>
+            </w:r>
+            <w:r>
+              <w:t xml:space="preserve"> Bestået </w:t>
+            </w:r>
+          </w:p>
+        </w:tc>
+        <w:tc>
+          <w:tcPr>
+            <w:tcW w:w="1554" w:type="dxa"/>
+            <w:tcBorders>
+              <w:top w:val="single" w:sz="12" w:space="0" w:color="auto"/>
+              <w:left w:val="single" w:sz="12" w:space="0" w:color="auto"/>
+              <w:bottom w:val="single" w:sz="12" w:space="0" w:color="auto"/>
+              <w:right w:val="single" w:sz="12" w:space="0" w:color="auto"/>
+            </w:tcBorders>
+            <w:vAlign w:val="center"/>
+          </w:tcPr>
+          <w:p>
+            <w:pPr>
+              <w:rPr>
+                <w:lang w:val="en-US"/>
+              </w:rPr>
+            </w:pPr>
+          </w:p>
+        </w:tc>
+      </w:tr>
+      <w:tr>
+        <w:trPr>
+          <w:trHeight w:val="300"/>
+          <w:tblCellSpacing w:w="15" w:type="dxa"/>
+        </w:trPr>
+        <w:tc>
+          <w:tcPr>
+            <w:tcW w:w="374" w:type="dxa"/>
+            <w:tcBorders>
+              <w:top w:val="single" w:sz="12" w:space="0" w:color="auto"/>
+              <w:left w:val="single" w:sz="12" w:space="0" w:color="auto"/>
+              <w:bottom w:val="single" w:sz="12" w:space="0" w:color="auto"/>
+              <w:right w:val="single" w:sz="12" w:space="0" w:color="auto"/>
+            </w:tcBorders>
+            <w:vAlign w:val="center"/>
+          </w:tcPr>
+          <w:p>
+            <w:r>
+              <w:t>UT-005</w:t>
+            </w:r>
+          </w:p>
+        </w:tc>
+        <w:tc>
+          <w:tcPr>
+            <w:tcW w:w="3566" w:type="dxa"/>
+            <w:tcBorders>
+              <w:top w:val="single" w:sz="12" w:space="0" w:color="auto"/>
+              <w:left w:val="single" w:sz="12" w:space="0" w:color="auto"/>
+              <w:bottom w:val="single" w:sz="12" w:space="0" w:color="auto"/>
+              <w:right w:val="single" w:sz="12" w:space="0" w:color="auto"/>
+            </w:tcBorders>
+            <w:vAlign w:val="center"/>
+          </w:tcPr>
+          <w:p>
+            <w:pPr>
+              <w:rPr>
+                <w:lang w:val="en-US"/>
+              </w:rPr>
+            </w:pPr>
+            <w:proofErr w:type="spellStart"/>
+            <w:r>
+              <w:rPr>
+                <w:lang w:val="en-US"/>
+              </w:rPr>
+              <w:t>write_to_</w:t>
+            </w:r>
+            <w:proofErr w:type="gramStart"/>
+            <w:r>
+              <w:rPr>
+                <w:lang w:val="en-US"/>
+              </w:rPr>
+              <w:t>report</w:t>
+            </w:r>
+            <w:proofErr w:type="spellEnd"/>
+            <w:r>
+              <w:rPr>
+                <w:lang w:val="en-US"/>
+              </w:rPr>
+              <w:t>(</w:t>
+            </w:r>
+            <w:proofErr w:type="gramEnd"/>
+            <w:r>
+              <w:rPr>
+                <w:lang w:val="en-US"/>
+              </w:rPr>
+              <w:t>name, r</w:t>
+            </w:r>
+            <w:r>
+              <w:rPr>
+                <w:lang w:val="en-US"/>
+              </w:rPr>
+              <w:t xml:space="preserve">esult, </w:t>
+            </w:r>
+            <w:proofErr w:type="spellStart"/>
+            <w:r>
+              <w:rPr>
+                <w:lang w:val="en-US"/>
+              </w:rPr>
+              <w:t>output_folder</w:t>
+            </w:r>
+            <w:proofErr w:type="spellEnd"/>
+            <w:r>
+              <w:rPr>
+                <w:lang w:val="en-US"/>
+              </w:rPr>
+              <w:t>)</w:t>
+            </w:r>
+          </w:p>
+        </w:tc>
+        <w:tc>
+          <w:tcPr>
+            <w:tcW w:w="1057" w:type="dxa"/>
+            <w:tcBorders>
+              <w:top w:val="single" w:sz="12" w:space="0" w:color="auto"/>
+              <w:left w:val="single" w:sz="12" w:space="0" w:color="auto"/>
+              <w:bottom w:val="single" w:sz="12" w:space="0" w:color="auto"/>
+              <w:right w:val="single" w:sz="12" w:space="0" w:color="auto"/>
+            </w:tcBorders>
+            <w:vAlign w:val="center"/>
+          </w:tcPr>
+          <w:p>
+            <w:r>
+              <w:t>Rapportnavn, resultat af download, m</w:t>
+            </w:r>
+            <w:r>
+              <w:t>appe til outputs</w:t>
+            </w:r>
+          </w:p>
+        </w:tc>
+        <w:tc>
+          <w:tcPr>
+            <w:tcW w:w="1065" w:type="dxa"/>
+            <w:tcBorders>
+              <w:top w:val="single" w:sz="12" w:space="0" w:color="auto"/>
+              <w:left w:val="single" w:sz="12" w:space="0" w:color="auto"/>
+              <w:bottom w:val="single" w:sz="12" w:space="0" w:color="auto"/>
+              <w:right w:val="single" w:sz="12" w:space="0" w:color="auto"/>
+            </w:tcBorders>
+            <w:vAlign w:val="center"/>
+          </w:tcPr>
+          <w:p>
+            <w:r>
+              <w:t>Ingenting</w:t>
+            </w:r>
+          </w:p>
+        </w:tc>
+        <w:tc>
+          <w:tcPr>
+            <w:tcW w:w="1005" w:type="dxa"/>
+            <w:tcBorders>
+              <w:top w:val="single" w:sz="12" w:space="0" w:color="auto"/>
+              <w:left w:val="single" w:sz="12" w:space="0" w:color="auto"/>
+              <w:bottom w:val="single" w:sz="12" w:space="0" w:color="auto"/>
+              <w:right w:val="single" w:sz="12" w:space="0" w:color="auto"/>
+            </w:tcBorders>
+            <w:vAlign w:val="center"/>
+          </w:tcPr>
+          <w:p>
+            <w:r>
+              <w:t>Ingenting</w:t>
+            </w:r>
+          </w:p>
+        </w:tc>
+        <w:tc>
+          <w:tcPr>
+            <w:tcW w:w="747" w:type="dxa"/>
+            <w:tcBorders>
+              <w:top w:val="single" w:sz="12" w:space="0" w:color="auto"/>
+              <w:left w:val="single" w:sz="12" w:space="0" w:color="auto"/>
+              <w:bottom w:val="single" w:sz="12" w:space="0" w:color="auto"/>
+              <w:right w:val="single" w:sz="12" w:space="0" w:color="auto"/>
+            </w:tcBorders>
+            <w:vAlign w:val="center"/>
+          </w:tcPr>
+          <w:p>
+            <w:pPr>
+              <w:rPr>
+                <w:rFonts w:ascii="Segoe UI Emoji" w:hAnsi="Segoe UI Emoji" w:cs="Segoe UI Emoji"/>
+              </w:rPr>
+            </w:pPr>
+            <w:r>
+              <w:rPr>
+                <w:rFonts w:ascii="Segoe UI Emoji" w:hAnsi="Segoe UI Emoji" w:cs="Segoe UI Emoji"/>
+              </w:rPr>
+              <w:t>✅</w:t>
+            </w:r>
+            <w:r>
+              <w:t xml:space="preserve"> Bestået </w:t>
+            </w:r>
+          </w:p>
+        </w:tc>
+        <w:tc>
+          <w:tcPr>
+            <w:tcW w:w="1554" w:type="dxa"/>
+            <w:tcBorders>
+              <w:top w:val="single" w:sz="12" w:space="0" w:color="auto"/>
+              <w:left w:val="single" w:sz="12" w:space="0" w:color="auto"/>
+              <w:bottom w:val="single" w:sz="12" w:space="0" w:color="auto"/>
+              <w:right w:val="single" w:sz="12" w:space="0" w:color="auto"/>
+            </w:tcBorders>
+            <w:vAlign w:val="center"/>
+          </w:tcPr>
+          <w:p/>
+        </w:tc>
+      </w:tr>
+      <w:tr>
+        <w:trPr>
+          <w:trHeight w:val="300"/>
+          <w:tblCellSpacing w:w="15" w:type="dxa"/>
+        </w:trPr>
+        <w:tc>
+          <w:tcPr>
+            <w:tcW w:w="374" w:type="dxa"/>
+            <w:tcBorders>
+              <w:top w:val="single" w:sz="12" w:space="0" w:color="auto"/>
+              <w:left w:val="single" w:sz="12" w:space="0" w:color="auto"/>
+              <w:bottom w:val="single" w:sz="12" w:space="0" w:color="auto"/>
+              <w:right w:val="single" w:sz="12" w:space="0" w:color="auto"/>
+            </w:tcBorders>
+            <w:vAlign w:val="center"/>
+          </w:tcPr>
+          <w:p>
+            <w:r>
+              <w:t>UT-006</w:t>
+            </w:r>
+          </w:p>
+        </w:tc>
+        <w:tc>
+          <w:tcPr>
+            <w:tcW w:w="3566" w:type="dxa"/>
+            <w:tcBorders>
+              <w:top w:val="single" w:sz="12" w:space="0" w:color="auto"/>
+              <w:left w:val="single" w:sz="12" w:space="0" w:color="auto"/>
+              <w:bottom w:val="single" w:sz="12" w:space="0" w:color="auto"/>
+              <w:right w:val="single" w:sz="12" w:space="0" w:color="auto"/>
+            </w:tcBorders>
+            <w:vAlign w:val="center"/>
+          </w:tcPr>
+          <w:p>
+            <w:proofErr w:type="spellStart"/>
+            <w:r>
+              <w:t>delete_downloaded_</w:t>
+            </w:r>
+            <w:proofErr w:type="gramStart"/>
+            <w:r>
+              <w:t>files</w:t>
+            </w:r>
+            <w:proofErr w:type="spellEnd"/>
+            <w:r>
+              <w:t>(</w:t>
+            </w:r>
+            <w:proofErr w:type="gramEnd"/>
+            <w:r>
+              <w:t>)</w:t>
+            </w:r>
+          </w:p>
+        </w:tc>
+        <w:tc>
+          <w:tcPr>
+            <w:tcW w:w="1057" w:type="dxa"/>
+            <w:tcBorders>
+              <w:top w:val="single" w:sz="12" w:space="0" w:color="auto"/>
+              <w:left w:val="single" w:sz="12" w:space="0" w:color="auto"/>
+              <w:bottom w:val="single" w:sz="12" w:space="0" w:color="auto"/>
+              <w:right w:val="single" w:sz="12" w:space="0" w:color="auto"/>
+            </w:tcBorders>
+            <w:vAlign w:val="center"/>
+          </w:tcPr>
+          <w:p>
+            <w:r>
+              <w:t>Ingenting</w:t>
+            </w:r>
+          </w:p>
+        </w:tc>
+        <w:tc>
+          <w:tcPr>
+            <w:tcW w:w="1065" w:type="dxa"/>
+            <w:tcBorders>
+              <w:top w:val="single" w:sz="12" w:space="0" w:color="auto"/>
+              <w:left w:val="single" w:sz="12" w:space="0" w:color="auto"/>
+              <w:bottom w:val="single" w:sz="12" w:space="0" w:color="auto"/>
+              <w:right w:val="single" w:sz="12" w:space="0" w:color="auto"/>
+            </w:tcBorders>
+            <w:vAlign w:val="center"/>
+          </w:tcPr>
+          <w:p>
+            <w:r>
+              <w:t>Ingenting</w:t>
+            </w:r>
+          </w:p>
+        </w:tc>
+        <w:tc>
+          <w:tcPr>
+            <w:tcW w:w="1005" w:type="dxa"/>
+            <w:tcBorders>
+              <w:top w:val="single" w:sz="12" w:space="0" w:color="auto"/>
+              <w:left w:val="single" w:sz="12" w:space="0" w:color="auto"/>
+              <w:bottom w:val="single" w:sz="12" w:space="0" w:color="auto"/>
+              <w:right w:val="single" w:sz="12" w:space="0" w:color="auto"/>
+            </w:tcBorders>
+            <w:vAlign w:val="center"/>
+          </w:tcPr>
+          <w:p>
+            <w:r>
+              <w:t>Ingenting</w:t>
+            </w:r>
+          </w:p>
+        </w:tc>
+        <w:tc>
+          <w:tcPr>
+            <w:tcW w:w="747" w:type="dxa"/>
+            <w:tcBorders>
+              <w:top w:val="single" w:sz="12" w:space="0" w:color="auto"/>
+              <w:left w:val="single" w:sz="12" w:space="0" w:color="auto"/>
+              <w:bottom w:val="single" w:sz="12" w:space="0" w:color="auto"/>
+              <w:right w:val="single" w:sz="12" w:space="0" w:color="auto"/>
+            </w:tcBorders>
+            <w:vAlign w:val="center"/>
+          </w:tcPr>
+          <w:p>
+            <w:pPr>
+              <w:rPr>
+                <w:rFonts w:ascii="Segoe UI Emoji" w:hAnsi="Segoe UI Emoji" w:cs="Segoe UI Emoji"/>
+              </w:rPr>
+            </w:pPr>
+            <w:r>
+              <w:rPr>
+                <w:rFonts w:ascii="Segoe UI Emoji" w:hAnsi="Segoe UI Emoji" w:cs="Segoe UI Emoji"/>
+              </w:rPr>
+              <w:t>✅</w:t>
+            </w:r>
+            <w:r>
+              <w:t xml:space="preserve"> Bestået </w:t>
+            </w:r>
+          </w:p>
+        </w:tc>
+        <w:tc>
+          <w:tcPr>
+            <w:tcW w:w="1554" w:type="dxa"/>
+            <w:tcBorders>
+              <w:top w:val="single" w:sz="12" w:space="0" w:color="auto"/>
+              <w:left w:val="single" w:sz="12" w:space="0" w:color="auto"/>
+              <w:bottom w:val="single" w:sz="12" w:space="0" w:color="auto"/>
+              <w:right w:val="single" w:sz="12" w:space="0" w:color="auto"/>
+            </w:tcBorders>
+            <w:vAlign w:val="center"/>
+          </w:tcPr>
+          <w:p/>
+        </w:tc>
+      </w:tr>
+      <w:tr>
+        <w:trPr>
+          <w:trHeight w:val="300"/>
+          <w:tblCellSpacing w:w="15" w:type="dxa"/>
+        </w:trPr>
+        <w:tc>
+          <w:tcPr>
+            <w:tcW w:w="374" w:type="dxa"/>
+            <w:tcBorders>
+              <w:top w:val="single" w:sz="12" w:space="0" w:color="auto"/>
+              <w:left w:val="single" w:sz="12" w:space="0" w:color="auto"/>
+              <w:bottom w:val="single" w:sz="12" w:space="0" w:color="auto"/>
+              <w:right w:val="single" w:sz="12" w:space="0" w:color="auto"/>
+            </w:tcBorders>
+            <w:vAlign w:val="center"/>
+          </w:tcPr>
+          <w:p>
+            <w:r>
+              <w:t>UT-007</w:t>
+            </w:r>
+          </w:p>
+        </w:tc>
+        <w:tc>
+          <w:tcPr>
+            <w:tcW w:w="3566" w:type="dxa"/>
+            <w:tcBorders>
+              <w:top w:val="single" w:sz="12" w:space="0" w:color="auto"/>
+              <w:left w:val="single" w:sz="12" w:space="0" w:color="auto"/>
+              <w:bottom w:val="single" w:sz="12" w:space="0" w:color="auto"/>
+              <w:right w:val="single" w:sz="12" w:space="0" w:color="auto"/>
+            </w:tcBorders>
+            <w:vAlign w:val="center"/>
+          </w:tcPr>
+          <w:p>
+            <w:proofErr w:type="spellStart"/>
+            <w:r>
+              <w:t>summarize_</w:t>
+            </w:r>
+            <w:proofErr w:type="gramStart"/>
+            <w:r>
+              <w:t>downloads</w:t>
+            </w:r>
+            <w:proofErr w:type="spellEnd"/>
+            <w:r>
+              <w:t>(</w:t>
+            </w:r>
+            <w:proofErr w:type="gramEnd"/>
+            <w:r>
+              <w:t>)</w:t>
+            </w:r>
+          </w:p>
+        </w:tc>
+        <w:tc>
+          <w:tcPr>
+            <w:tcW w:w="1057" w:type="dxa"/>
+            <w:tcBorders>
+              <w:top w:val="single" w:sz="12" w:space="0" w:color="auto"/>
+              <w:left w:val="single" w:sz="12" w:space="0" w:color="auto"/>
+              <w:bottom w:val="single" w:sz="12" w:space="0" w:color="auto"/>
+              <w:right w:val="single" w:sz="12" w:space="0" w:color="auto"/>
+            </w:tcBorders>
+            <w:vAlign w:val="center"/>
+          </w:tcPr>
+          <w:p>
+            <w:r>
+              <w:t>Ingenting</w:t>
+            </w:r>
+          </w:p>
+        </w:tc>
+        <w:tc>
+          <w:tcPr>
+            <w:tcW w:w="1065" w:type="dxa"/>
+            <w:tcBorders>
+              <w:top w:val="single" w:sz="12" w:space="0" w:color="auto"/>
+              <w:left w:val="single" w:sz="12" w:space="0" w:color="auto"/>
+              <w:bottom w:val="single" w:sz="12" w:space="0" w:color="auto"/>
+              <w:right w:val="single" w:sz="12" w:space="0" w:color="auto"/>
+            </w:tcBorders>
+            <w:vAlign w:val="center"/>
+          </w:tcPr>
+          <w:p>
+            <w:r>
+              <w:t>Ingenting</w:t>
+            </w:r>
+          </w:p>
+        </w:tc>
+        <w:tc>
+          <w:tcPr>
+            <w:tcW w:w="1005" w:type="dxa"/>
+            <w:tcBorders>
+              <w:top w:val="single" w:sz="12" w:space="0" w:color="auto"/>
+              <w:left w:val="single" w:sz="12" w:space="0" w:color="auto"/>
+              <w:bottom w:val="single" w:sz="12" w:space="0" w:color="auto"/>
+              <w:right w:val="single" w:sz="12" w:space="0" w:color="auto"/>
+            </w:tcBorders>
+            <w:vAlign w:val="center"/>
+          </w:tcPr>
+          <w:p>
+            <w:pPr>
+              <w:rPr>
+                <w:lang w:val="en-US"/>
+              </w:rPr>
+            </w:pPr>
+            <w:proofErr w:type="spellStart"/>
+            <w:r>
+              <w:rPr>
+                <w:lang w:val="en-US"/>
+              </w:rPr>
+              <w:t>Fejlkode</w:t>
+            </w:r>
+            <w:proofErr w:type="spellEnd"/>
+          </w:p>
+        </w:tc>
+        <w:tc>
+          <w:tcPr>
+            <w:tcW w:w="747" w:type="dxa"/>
+            <w:tcBorders>
+              <w:top w:val="single" w:sz="12" w:space="0" w:color="auto"/>
+              <w:left w:val="single" w:sz="12" w:space="0" w:color="auto"/>
+              <w:bottom w:val="single" w:sz="12" w:space="0" w:color="auto"/>
+              <w:right w:val="single" w:sz="12" w:space="0" w:color="auto"/>
+            </w:tcBorders>
+            <w:vAlign w:val="center"/>
+          </w:tcPr>
+          <w:p>
+            <w:pPr>
+              <w:rPr>
+                <w:rFonts w:ascii="Segoe UI Emoji" w:hAnsi="Segoe UI Emoji" w:cs="Segoe UI Emoji"/>
+                <w:lang w:val="en-US"/>
+              </w:rPr>
+            </w:pPr>
+            <w:r>
+              <w:rPr>
+                <w:rFonts w:ascii="Segoe UI Emoji" w:hAnsi="Segoe UI Emoji" w:cs="Segoe UI Emoji"/>
+              </w:rPr>
+              <w:t>❌</w:t>
+            </w:r>
+            <w:r>
+              <w:t xml:space="preserve"> Fejlet </w:t>
+            </w:r>
+          </w:p>
+        </w:tc>
+        <w:tc>
+          <w:tcPr>
+            <w:tcW w:w="1554" w:type="dxa"/>
+            <w:tcBorders>
+              <w:top w:val="single" w:sz="12" w:space="0" w:color="auto"/>
+              <w:left w:val="single" w:sz="12" w:space="0" w:color="auto"/>
+              <w:bottom w:val="single" w:sz="12" w:space="0" w:color="auto"/>
+              <w:right w:val="single" w:sz="12" w:space="0" w:color="auto"/>
+            </w:tcBorders>
+            <w:vAlign w:val="center"/>
+          </w:tcPr>
+          <w:p>
+            <w:pPr>
+              <w:rPr>
+                <w:lang w:val="en-US"/>
+              </w:rPr>
+            </w:pPr>
+            <w:proofErr w:type="spellStart"/>
+            <w:r>
+              <w:rPr>
+                <w:lang w:val="en-US"/>
+              </w:rPr>
+              <w:t>UnboundLocalError</w:t>
+            </w:r>
+            <w:proofErr w:type="spellEnd"/>
+            <w:r>
+              <w:rPr>
+                <w:lang w:val="en-US"/>
+              </w:rPr>
+              <w:t>: cannot access local variable 'summary' where it is not associated with a value</w:t>
+            </w:r>
+          </w:p>
+        </w:tc>
+      </w:tr>
+      <w:tr>
+        <w:trPr>
+          <w:trHeight w:val="300"/>
+          <w:tblCellSpacing w:w="15" w:type="dxa"/>
+        </w:trPr>
+        <w:tc>
+          <w:tcPr>
+            <w:tcW w:w="374" w:type="dxa"/>
+            <w:tcBorders>
+              <w:top w:val="single" w:sz="12" w:space="0" w:color="auto"/>
+              <w:left w:val="single" w:sz="12" w:space="0" w:color="auto"/>
+              <w:bottom w:val="single" w:sz="12" w:space="0" w:color="auto"/>
+              <w:right w:val="single" w:sz="12" w:space="0" w:color="auto"/>
+            </w:tcBorders>
+            <w:vAlign w:val="center"/>
+          </w:tcPr>
+          <w:p>
+            <w:r>
+              <w:t>UT-008</w:t>
+            </w:r>
+          </w:p>
+        </w:tc>
+        <w:tc>
+          <w:tcPr>
+            <w:tcW w:w="3566" w:type="dxa"/>
+            <w:tcBorders>
+              <w:top w:val="single" w:sz="12" w:space="0" w:color="auto"/>
+              <w:left w:val="single" w:sz="12" w:space="0" w:color="auto"/>
+              <w:bottom w:val="single" w:sz="12" w:space="0" w:color="auto"/>
+              <w:right w:val="single" w:sz="12" w:space="0" w:color="auto"/>
+            </w:tcBorders>
+            <w:vAlign w:val="center"/>
+          </w:tcPr>
+          <w:p>
+            <w:proofErr w:type="spellStart"/>
+            <w:r>
+              <w:t>process_downloads_</w:t>
+            </w:r>
+            <w:proofErr w:type="gramStart"/>
+            <w:r>
+              <w:t>threaded</w:t>
+            </w:r>
+            <w:proofErr w:type="spellEnd"/>
+            <w:r>
+              <w:t>(</w:t>
+            </w:r>
+            <w:proofErr w:type="gramEnd"/>
+            <w:r>
+              <w:t>10,4)</w:t>
+            </w:r>
+          </w:p>
+        </w:tc>
+        <w:tc>
+          <w:tcPr>
+            <w:tcW w:w="1057" w:type="dxa"/>
+            <w:tcBorders>
+              <w:top w:val="single" w:sz="12" w:space="0" w:color="auto"/>
+              <w:left w:val="single" w:sz="12" w:space="0" w:color="auto"/>
+              <w:bottom w:val="single" w:sz="12" w:space="0" w:color="auto"/>
+              <w:right w:val="single" w:sz="12" w:space="0" w:color="auto"/>
+            </w:tcBorders>
+            <w:vAlign w:val="center"/>
+          </w:tcPr>
+          <w:p>
+            <w:r>
+              <w:t xml:space="preserve">Antal filer til download, antal </w:t>
+            </w:r>
+            <w:r>
+              <w:lastRenderedPageBreak/>
+              <w:t>tråde der skal køres</w:t>
+            </w:r>
+          </w:p>
+        </w:tc>
+        <w:tc>
+          <w:tcPr>
+            <w:tcW w:w="1065" w:type="dxa"/>
+            <w:tcBorders>
+              <w:top w:val="single" w:sz="12" w:space="0" w:color="auto"/>
+              <w:left w:val="single" w:sz="12" w:space="0" w:color="auto"/>
+              <w:bottom w:val="single" w:sz="12" w:space="0" w:color="auto"/>
+              <w:right w:val="single" w:sz="12" w:space="0" w:color="auto"/>
+            </w:tcBorders>
+            <w:vAlign w:val="center"/>
+          </w:tcPr>
+          <w:p>
+            <w:r>
+              <w:lastRenderedPageBreak/>
+              <w:t>Ingenting</w:t>
+            </w:r>
+          </w:p>
+        </w:tc>
+        <w:tc>
+          <w:tcPr>
+            <w:tcW w:w="1005" w:type="dxa"/>
+            <w:tcBorders>
+              <w:top w:val="single" w:sz="12" w:space="0" w:color="auto"/>
+              <w:left w:val="single" w:sz="12" w:space="0" w:color="auto"/>
+              <w:bottom w:val="single" w:sz="12" w:space="0" w:color="auto"/>
+              <w:right w:val="single" w:sz="12" w:space="0" w:color="auto"/>
+            </w:tcBorders>
+            <w:vAlign w:val="center"/>
+          </w:tcPr>
+          <w:p>
+            <w:r>
+              <w:t>Fejlkode</w:t>
+            </w:r>
+          </w:p>
+        </w:tc>
+        <w:tc>
+          <w:tcPr>
+            <w:tcW w:w="747" w:type="dxa"/>
+            <w:tcBorders>
+              <w:top w:val="single" w:sz="12" w:space="0" w:color="auto"/>
+              <w:left w:val="single" w:sz="12" w:space="0" w:color="auto"/>
+              <w:bottom w:val="single" w:sz="12" w:space="0" w:color="auto"/>
+              <w:right w:val="single" w:sz="12" w:space="0" w:color="auto"/>
+            </w:tcBorders>
+            <w:vAlign w:val="center"/>
+          </w:tcPr>
+          <w:p>
+            <w:pPr>
+              <w:rPr>
+                <w:rFonts w:ascii="Segoe UI Emoji" w:hAnsi="Segoe UI Emoji" w:cs="Segoe UI Emoji"/>
+              </w:rPr>
+            </w:pPr>
+            <w:r>
+              <w:rPr>
+                <w:rFonts w:ascii="Segoe UI Emoji" w:hAnsi="Segoe UI Emoji" w:cs="Segoe UI Emoji"/>
+              </w:rPr>
+              <w:t>❌</w:t>
+            </w:r>
+            <w:r>
+              <w:t xml:space="preserve"> Fejlet </w:t>
+            </w:r>
+          </w:p>
+        </w:tc>
+        <w:tc>
+          <w:tcPr>
+            <w:tcW w:w="1554" w:type="dxa"/>
+            <w:tcBorders>
+              <w:top w:val="single" w:sz="12" w:space="0" w:color="auto"/>
+              <w:left w:val="single" w:sz="12" w:space="0" w:color="auto"/>
+              <w:bottom w:val="single" w:sz="12" w:space="0" w:color="auto"/>
+              <w:right w:val="single" w:sz="12" w:space="0" w:color="auto"/>
+            </w:tcBorders>
+            <w:vAlign w:val="center"/>
+          </w:tcPr>
+          <w:p>
+            <w:pPr>
+              <w:rPr>
+                <w:lang w:val="en-US"/>
+              </w:rPr>
+            </w:pPr>
+            <w:proofErr w:type="spellStart"/>
+            <w:r>
+              <w:rPr>
+                <w:lang w:val="en-US"/>
+              </w:rPr>
+              <w:t>AttributeError</w:t>
+            </w:r>
+            <w:proofErr w:type="spellEnd"/>
+            <w:r>
+              <w:rPr>
+                <w:lang w:val="en-US"/>
+              </w:rPr>
+              <w:t>: '</w:t>
+            </w:r>
+            <w:proofErr w:type="spellStart"/>
+            <w:r>
+              <w:rPr>
+                <w:lang w:val="en-US"/>
+              </w:rPr>
+              <w:t>NoneType</w:t>
+            </w:r>
+            <w:proofErr w:type="spellEnd"/>
+            <w:r>
+              <w:rPr>
+                <w:lang w:val="en-US"/>
+              </w:rPr>
+              <w:t>' object has no attribute 'index'</w:t>
+            </w:r>
+          </w:p>
+        </w:tc>
+      </w:tr>
+      <w:tr>
+        <w:trPr>
+          <w:trHeight w:val="300"/>
+          <w:tblCellSpacing w:w="15" w:type="dxa"/>
+        </w:trPr>
+        <w:tc>
+          <w:tcPr>
+            <w:tcW w:w="374" w:type="dxa"/>
+            <w:tcBorders>
+              <w:top w:val="single" w:sz="12" w:space="0" w:color="auto"/>
+              <w:left w:val="single" w:sz="12" w:space="0" w:color="auto"/>
+              <w:bottom w:val="single" w:sz="12" w:space="0" w:color="auto"/>
+              <w:right w:val="single" w:sz="12" w:space="0" w:color="auto"/>
+            </w:tcBorders>
+            <w:vAlign w:val="center"/>
+          </w:tcPr>
+          <w:p>
+            <w:r>
+              <w:t>IT-001</w:t>
+            </w:r>
+          </w:p>
+        </w:tc>
+        <w:tc>
+          <w:tcPr>
+            <w:tcW w:w="3566" w:type="dxa"/>
+            <w:tcBorders>
+              <w:top w:val="single" w:sz="12" w:space="0" w:color="auto"/>
+              <w:left w:val="single" w:sz="12" w:space="0" w:color="auto"/>
+              <w:bottom w:val="single" w:sz="12" w:space="0" w:color="auto"/>
+              <w:right w:val="single" w:sz="12" w:space="0" w:color="auto"/>
+            </w:tcBorders>
+            <w:vAlign w:val="center"/>
+          </w:tcPr>
+          <w:p>
+            <w:pPr>
+              <w:rPr>
+                <w:lang w:val="en-US"/>
+              </w:rPr>
+            </w:pPr>
+            <w:proofErr w:type="spellStart"/>
+            <w:r>
+              <w:rPr>
+                <w:lang w:val="en-US"/>
+              </w:rPr>
+              <w:t>prepare_folders_and_find_pdf_</w:t>
+            </w:r>
+            <w:proofErr w:type="gramStart"/>
+            <w:r>
+              <w:rPr>
+                <w:lang w:val="en-US"/>
+              </w:rPr>
+              <w:t>duplicates</w:t>
+            </w:r>
+            <w:proofErr w:type="spellEnd"/>
+            <w:r>
+              <w:rPr>
+                <w:lang w:val="en-US"/>
+              </w:rPr>
+              <w:t>(</w:t>
+            </w:r>
+            <w:proofErr w:type="gramEnd"/>
+            <w:r>
+              <w:rPr>
+                <w:lang w:val="en-US"/>
+              </w:rPr>
+              <w:t>)</w:t>
+            </w:r>
+          </w:p>
+          <w:p>
+            <w:pPr>
+              <w:rPr>
+                <w:lang w:val="en-US"/>
+              </w:rPr>
+            </w:pPr>
+            <w:proofErr w:type="spellStart"/>
+            <w:r>
+              <w:rPr>
+                <w:lang w:val="en-US"/>
+              </w:rPr>
+              <w:t>load_and_filter_excel_data</w:t>
+            </w:r>
+            <w:proofErr w:type="spellEnd"/>
+            <w:r>
+              <w:rPr>
+                <w:lang w:val="en-US"/>
+              </w:rPr>
+              <w:t>(exist)</w:t>
+            </w:r>
+          </w:p>
+        </w:tc>
+        <w:tc>
+          <w:tcPr>
+            <w:tcW w:w="1057" w:type="dxa"/>
+            <w:tcBorders>
+              <w:top w:val="single" w:sz="12" w:space="0" w:color="auto"/>
+              <w:left w:val="single" w:sz="12" w:space="0" w:color="auto"/>
+              <w:bottom w:val="single" w:sz="12" w:space="0" w:color="auto"/>
+              <w:right w:val="single" w:sz="12" w:space="0" w:color="auto"/>
+            </w:tcBorders>
+            <w:vAlign w:val="center"/>
+          </w:tcPr>
+          <w:p>
+            <w:pPr>
+              <w:rPr>
+                <w:lang w:val="en-US"/>
+              </w:rPr>
+            </w:pPr>
+            <w:proofErr w:type="spellStart"/>
+            <w:r>
+              <w:rPr>
+                <w:lang w:val="en-US"/>
+              </w:rPr>
+              <w:t>Ingenting</w:t>
+            </w:r>
+            <w:proofErr w:type="spellEnd"/>
+          </w:p>
+        </w:tc>
+        <w:tc>
+          <w:tcPr>
+            <w:tcW w:w="1065" w:type="dxa"/>
+            <w:tcBorders>
+              <w:top w:val="single" w:sz="12" w:space="0" w:color="auto"/>
+              <w:left w:val="single" w:sz="12" w:space="0" w:color="auto"/>
+              <w:bottom w:val="single" w:sz="12" w:space="0" w:color="auto"/>
+              <w:right w:val="single" w:sz="12" w:space="0" w:color="auto"/>
+            </w:tcBorders>
+            <w:vAlign w:val="center"/>
+          </w:tcPr>
+          <w:p>
+            <w:r>
+              <w:t>Liste over PDF-navne o</w:t>
+            </w:r>
+            <w:r>
+              <w:t>g adresser</w:t>
+            </w:r>
+          </w:p>
+        </w:tc>
+        <w:tc>
+          <w:tcPr>
+            <w:tcW w:w="1005" w:type="dxa"/>
+            <w:tcBorders>
+              <w:top w:val="single" w:sz="12" w:space="0" w:color="auto"/>
+              <w:left w:val="single" w:sz="12" w:space="0" w:color="auto"/>
+              <w:bottom w:val="single" w:sz="12" w:space="0" w:color="auto"/>
+              <w:right w:val="single" w:sz="12" w:space="0" w:color="auto"/>
+            </w:tcBorders>
+            <w:vAlign w:val="center"/>
+          </w:tcPr>
+          <w:p>
+            <w:r>
+              <w:t>Liste over PDF-navne o</w:t>
+            </w:r>
+            <w:r>
+              <w:t>g adresser</w:t>
+            </w:r>
+          </w:p>
+        </w:tc>
+        <w:tc>
+          <w:tcPr>
+            <w:tcW w:w="747" w:type="dxa"/>
+            <w:tcBorders>
+              <w:top w:val="single" w:sz="12" w:space="0" w:color="auto"/>
+              <w:left w:val="single" w:sz="12" w:space="0" w:color="auto"/>
+              <w:bottom w:val="single" w:sz="12" w:space="0" w:color="auto"/>
+              <w:right w:val="single" w:sz="12" w:space="0" w:color="auto"/>
+            </w:tcBorders>
+            <w:vAlign w:val="center"/>
+          </w:tcPr>
+          <w:p>
+            <w:pPr>
+              <w:rPr>
+                <w:rFonts w:ascii="Segoe UI Emoji" w:hAnsi="Segoe UI Emoji" w:cs="Segoe UI Emoji"/>
+              </w:rPr>
+            </w:pPr>
+            <w:r>
+              <w:rPr>
+                <w:rFonts w:ascii="Segoe UI Emoji" w:hAnsi="Segoe UI Emoji" w:cs="Segoe UI Emoji"/>
+              </w:rPr>
+              <w:t>✅</w:t>
+            </w:r>
+            <w:r>
+              <w:t xml:space="preserve"> Bestået </w:t>
+            </w:r>
+          </w:p>
+        </w:tc>
+        <w:tc>
+          <w:tcPr>
+            <w:tcW w:w="1554" w:type="dxa"/>
+            <w:tcBorders>
+              <w:top w:val="single" w:sz="12" w:space="0" w:color="auto"/>
+              <w:left w:val="single" w:sz="12" w:space="0" w:color="auto"/>
+              <w:bottom w:val="single" w:sz="12" w:space="0" w:color="auto"/>
+              <w:right w:val="single" w:sz="12" w:space="0" w:color="auto"/>
+            </w:tcBorders>
+            <w:vAlign w:val="center"/>
+          </w:tcPr>
+          <w:p/>
+        </w:tc>
+      </w:tr>
+      <w:tr>
+        <w:trPr>
+          <w:trHeight w:val="300"/>
+          <w:tblCellSpacing w:w="15" w:type="dxa"/>
+        </w:trPr>
+        <w:tc>
+          <w:tcPr>
+            <w:tcW w:w="374" w:type="dxa"/>
+            <w:tcBorders>
+              <w:top w:val="single" w:sz="12" w:space="0" w:color="auto"/>
+              <w:left w:val="single" w:sz="12" w:space="0" w:color="auto"/>
+              <w:bottom w:val="single" w:sz="12" w:space="0" w:color="auto"/>
+              <w:right w:val="single" w:sz="12" w:space="0" w:color="auto"/>
+            </w:tcBorders>
+            <w:vAlign w:val="center"/>
+          </w:tcPr>
+          <w:p>
+            <w:r>
+              <w:t>IT-002</w:t>
+            </w:r>
+          </w:p>
+        </w:tc>
+        <w:tc>
+          <w:tcPr>
+            <w:tcW w:w="3566" w:type="dxa"/>
+            <w:tcBorders>
+              <w:top w:val="single" w:sz="12" w:space="0" w:color="auto"/>
+              <w:left w:val="single" w:sz="12" w:space="0" w:color="auto"/>
+              <w:bottom w:val="single" w:sz="12" w:space="0" w:color="auto"/>
+              <w:right w:val="single" w:sz="12" w:space="0" w:color="auto"/>
+            </w:tcBorders>
+            <w:vAlign w:val="center"/>
+          </w:tcPr>
+          <w:p>
+            <w:pPr>
+              <w:rPr>
+                <w:lang w:val="en-US"/>
+              </w:rPr>
+            </w:pPr>
+            <w:proofErr w:type="spellStart"/>
+            <w:r>
+              <w:rPr>
+                <w:lang w:val="en-US"/>
+              </w:rPr>
+              <w:t>prepare_folders_and_find_pdf_</w:t>
+            </w:r>
+            <w:proofErr w:type="gramStart"/>
+            <w:r>
+              <w:rPr>
+                <w:lang w:val="en-US"/>
+              </w:rPr>
+              <w:t>duplicates</w:t>
+            </w:r>
+            <w:proofErr w:type="spellEnd"/>
+            <w:r>
+              <w:rPr>
+                <w:lang w:val="en-US"/>
+              </w:rPr>
+              <w:t>(</w:t>
+            </w:r>
+            <w:proofErr w:type="gramEnd"/>
+            <w:r>
+              <w:rPr>
+                <w:lang w:val="en-US"/>
+              </w:rPr>
+              <w:t>)</w:t>
+            </w:r>
+          </w:p>
+          <w:p>
+            <w:pPr>
+              <w:rPr>
+                <w:lang w:val="en-US"/>
+              </w:rPr>
+            </w:pPr>
+            <w:proofErr w:type="spellStart"/>
+            <w:r>
+              <w:rPr>
+                <w:lang w:val="en-US"/>
+              </w:rPr>
+              <w:t>load_and_filter_excel_data</w:t>
+            </w:r>
+            <w:proofErr w:type="spellEnd"/>
+            <w:r>
+              <w:rPr>
+                <w:lang w:val="en-US"/>
+              </w:rPr>
+              <w:t>(exist)</w:t>
+            </w:r>
+          </w:p>
+        </w:tc>
+        <w:tc>
+          <w:tcPr>
+            <w:tcW w:w="1057" w:type="dxa"/>
+            <w:tcBorders>
+              <w:top w:val="single" w:sz="12" w:space="0" w:color="auto"/>
+              <w:left w:val="single" w:sz="12" w:space="0" w:color="auto"/>
+              <w:bottom w:val="single" w:sz="12" w:space="0" w:color="auto"/>
+              <w:right w:val="single" w:sz="12" w:space="0" w:color="auto"/>
+            </w:tcBorders>
+            <w:vAlign w:val="center"/>
+          </w:tcPr>
+          <w:p>
+            <w:pPr>
+              <w:rPr>
+                <w:lang w:val="en-US"/>
+              </w:rPr>
+            </w:pPr>
+            <w:proofErr w:type="spellStart"/>
+            <w:r>
+              <w:rPr>
+                <w:lang w:val="en-US"/>
+              </w:rPr>
+              <w:t>Ingenting</w:t>
+            </w:r>
+            <w:proofErr w:type="spellEnd"/>
+          </w:p>
+        </w:tc>
+        <w:tc>
+          <w:tcPr>
+            <w:tcW w:w="1065" w:type="dxa"/>
+            <w:tcBorders>
+              <w:top w:val="single" w:sz="12" w:space="0" w:color="auto"/>
+              <w:left w:val="single" w:sz="12" w:space="0" w:color="auto"/>
+              <w:bottom w:val="single" w:sz="12" w:space="0" w:color="auto"/>
+              <w:right w:val="single" w:sz="12" w:space="0" w:color="auto"/>
+            </w:tcBorders>
+            <w:vAlign w:val="center"/>
+          </w:tcPr>
+          <w:p>
+            <w:r>
+              <w:t>Liste over PDF-navne o</w:t>
+            </w:r>
+            <w:r>
+              <w:t>g adresser</w:t>
+            </w:r>
+          </w:p>
+        </w:tc>
+        <w:tc>
+          <w:tcPr>
+            <w:tcW w:w="1005" w:type="dxa"/>
+            <w:tcBorders>
+              <w:top w:val="single" w:sz="12" w:space="0" w:color="auto"/>
+              <w:left w:val="single" w:sz="12" w:space="0" w:color="auto"/>
+              <w:bottom w:val="single" w:sz="12" w:space="0" w:color="auto"/>
+              <w:right w:val="single" w:sz="12" w:space="0" w:color="auto"/>
+            </w:tcBorders>
+            <w:vAlign w:val="center"/>
+          </w:tcPr>
+          <w:p>
+            <w:r>
+              <w:t>Liste over PDF-navne o</w:t>
+            </w:r>
+            <w:r>
+              <w:t>g adresser</w:t>
+            </w:r>
+          </w:p>
+        </w:tc>
+        <w:tc>
+          <w:tcPr>
+            <w:tcW w:w="747" w:type="dxa"/>
+            <w:tcBorders>
+              <w:top w:val="single" w:sz="12" w:space="0" w:color="auto"/>
+              <w:left w:val="single" w:sz="12" w:space="0" w:color="auto"/>
+              <w:bottom w:val="single" w:sz="12" w:space="0" w:color="auto"/>
+              <w:right w:val="single" w:sz="12" w:space="0" w:color="auto"/>
+            </w:tcBorders>
+            <w:vAlign w:val="center"/>
+          </w:tcPr>
+          <w:p>
+            <w:pPr>
+              <w:rPr>
+                <w:rFonts w:ascii="Segoe UI Emoji" w:hAnsi="Segoe UI Emoji" w:cs="Segoe UI Emoji"/>
+              </w:rPr>
+            </w:pPr>
+            <w:r>
+              <w:rPr>
+                <w:rFonts w:ascii="Segoe UI Emoji" w:hAnsi="Segoe UI Emoji" w:cs="Segoe UI Emoji"/>
+              </w:rPr>
+              <w:t>✅</w:t>
+            </w:r>
+            <w:r>
+              <w:t xml:space="preserve"> Bestået </w:t>
+            </w:r>
+          </w:p>
+        </w:tc>
+        <w:tc>
+          <w:tcPr>
+            <w:tcW w:w="1554" w:type="dxa"/>
+            <w:tcBorders>
+              <w:top w:val="single" w:sz="12" w:space="0" w:color="auto"/>
+              <w:left w:val="single" w:sz="12" w:space="0" w:color="auto"/>
+              <w:bottom w:val="single" w:sz="12" w:space="0" w:color="auto"/>
+              <w:right w:val="single" w:sz="12" w:space="0" w:color="auto"/>
+            </w:tcBorders>
+            <w:vAlign w:val="center"/>
+          </w:tcPr>
+          <w:p/>
+        </w:tc>
+      </w:tr>
+      <w:tr>
+        <w:trPr>
+          <w:trHeight w:val="300"/>
+          <w:tblCellSpacing w:w="15" w:type="dxa"/>
+        </w:trPr>
+        <w:tc>
+          <w:tcPr>
+            <w:tcW w:w="374" w:type="dxa"/>
+            <w:tcBorders>
+              <w:top w:val="single" w:sz="12" w:space="0" w:color="auto"/>
+              <w:left w:val="single" w:sz="12" w:space="0" w:color="auto"/>
+              <w:bottom w:val="single" w:sz="12" w:space="0" w:color="auto"/>
+              <w:right w:val="single" w:sz="12" w:space="0" w:color="auto"/>
+            </w:tcBorders>
+            <w:vAlign w:val="center"/>
+          </w:tcPr>
+          <w:p>
+            <w:r>
+              <w:t>IT-003</w:t>
+            </w:r>
+          </w:p>
+        </w:tc>
+        <w:tc>
+          <w:tcPr>
+            <w:tcW w:w="3566" w:type="dxa"/>
+            <w:tcBorders>
+              <w:top w:val="single" w:sz="12" w:space="0" w:color="auto"/>
+              <w:left w:val="single" w:sz="12" w:space="0" w:color="auto"/>
+              <w:bottom w:val="single" w:sz="12" w:space="0" w:color="auto"/>
+              <w:right w:val="single" w:sz="12" w:space="0" w:color="auto"/>
+            </w:tcBorders>
+            <w:vAlign w:val="center"/>
+          </w:tcPr>
+          <w:p>
+            <w:proofErr w:type="spellStart"/>
+            <w:r>
+              <w:t>delete_downloaded_</w:t>
+            </w:r>
+            <w:proofErr w:type="gramStart"/>
+            <w:r>
+              <w:t>files</w:t>
+            </w:r>
+            <w:proofErr w:type="spellEnd"/>
+            <w:r>
+              <w:t>(</w:t>
+            </w:r>
+            <w:proofErr w:type="gramEnd"/>
+            <w:r>
+              <w:t>)</w:t>
+            </w:r>
+          </w:p>
+          <w:p>
+            <w:pPr>
+              <w:rPr>
+                <w:lang w:val="en-US"/>
+              </w:rPr>
+            </w:pPr>
+            <w:proofErr w:type="spellStart"/>
+            <w:r>
+              <w:rPr>
+                <w:lang w:val="en-US"/>
+              </w:rPr>
+              <w:t>process_downloads_</w:t>
+            </w:r>
+            <w:proofErr w:type="gramStart"/>
+            <w:r>
+              <w:rPr>
+                <w:lang w:val="en-US"/>
+              </w:rPr>
+              <w:t>threaded</w:t>
+            </w:r>
+            <w:proofErr w:type="spellEnd"/>
+            <w:r>
+              <w:rPr>
+                <w:lang w:val="en-US"/>
+              </w:rPr>
+              <w:t>(</w:t>
+            </w:r>
+            <w:proofErr w:type="spellStart"/>
+            <w:proofErr w:type="gramEnd"/>
+            <w:r>
+              <w:rPr>
+                <w:lang w:val="en-US"/>
+              </w:rPr>
+              <w:t>number_of_files</w:t>
+            </w:r>
+            <w:proofErr w:type="spellEnd"/>
+            <w:r>
+              <w:rPr>
+                <w:lang w:val="en-US"/>
+              </w:rPr>
+              <w:t xml:space="preserve">, </w:t>
+            </w:r>
+            <w:proofErr w:type="spellStart"/>
+            <w:r>
+              <w:rPr>
+                <w:lang w:val="en-US"/>
+              </w:rPr>
+              <w:t>max_workers</w:t>
+            </w:r>
+            <w:proofErr w:type="spellEnd"/>
+            <w:r>
+              <w:rPr>
+                <w:lang w:val="en-US"/>
+              </w:rPr>
+              <w:t>=8)</w:t>
+            </w:r>
+          </w:p>
+          <w:p>
+            <w:pPr>
+              <w:rPr>
+                <w:lang w:val="en-US"/>
+              </w:rPr>
+            </w:pPr>
+            <w:proofErr w:type="spellStart"/>
+            <w:r>
+              <w:rPr>
+                <w:lang w:val="en-US"/>
+              </w:rPr>
+              <w:t>summarize_downloads</w:t>
+            </w:r>
+            <w:proofErr w:type="spellEnd"/>
+            <w:r>
+              <w:rPr>
+                <w:lang w:val="en-US"/>
+              </w:rPr>
+              <w:t>(</w:t>
+            </w:r>
+            <w:proofErr w:type="spellStart"/>
+            <w:r>
+              <w:rPr>
+                <w:lang w:val="en-US"/>
+              </w:rPr>
+              <w:t>number_of_files</w:t>
+            </w:r>
+            <w:proofErr w:type="spellEnd"/>
+            <w:r>
+              <w:rPr>
+                <w:lang w:val="en-US"/>
+              </w:rPr>
+              <w:t>)</w:t>
+            </w:r>
+          </w:p>
+        </w:tc>
+        <w:tc>
+          <w:tcPr>
+            <w:tcW w:w="1057" w:type="dxa"/>
+            <w:tcBorders>
+              <w:top w:val="single" w:sz="12" w:space="0" w:color="auto"/>
+              <w:left w:val="single" w:sz="12" w:space="0" w:color="auto"/>
+              <w:bottom w:val="single" w:sz="12" w:space="0" w:color="auto"/>
+              <w:right w:val="single" w:sz="12" w:space="0" w:color="auto"/>
+            </w:tcBorders>
+            <w:vAlign w:val="center"/>
+          </w:tcPr>
+          <w:p>
+            <w:r>
+              <w:t>Antal filer der skal h</w:t>
+            </w:r>
+            <w:r>
+              <w:t>entes og antal tråde, der skal køres</w:t>
+            </w:r>
+          </w:p>
+        </w:tc>
+        <w:tc>
+          <w:tcPr>
+            <w:tcW w:w="1065" w:type="dxa"/>
+            <w:tcBorders>
+              <w:top w:val="single" w:sz="12" w:space="0" w:color="auto"/>
+              <w:left w:val="single" w:sz="12" w:space="0" w:color="auto"/>
+              <w:bottom w:val="single" w:sz="12" w:space="0" w:color="auto"/>
+              <w:right w:val="single" w:sz="12" w:space="0" w:color="auto"/>
+            </w:tcBorders>
+            <w:vAlign w:val="center"/>
+          </w:tcPr>
+          <w:p>
+            <w:proofErr w:type="spellStart"/>
+            <w:r>
+              <w:t>PDf’er</w:t>
+            </w:r>
+            <w:proofErr w:type="spellEnd"/>
+            <w:r>
+              <w:t xml:space="preserve"> og liste over downloadede </w:t>
+            </w:r>
+            <w:proofErr w:type="spellStart"/>
+            <w:r>
+              <w:t>PDF’er</w:t>
+            </w:r>
+            <w:proofErr w:type="spellEnd"/>
+          </w:p>
+        </w:tc>
+        <w:tc>
+          <w:tcPr>
+            <w:tcW w:w="1005" w:type="dxa"/>
+            <w:tcBorders>
+              <w:top w:val="single" w:sz="12" w:space="0" w:color="auto"/>
+              <w:left w:val="single" w:sz="12" w:space="0" w:color="auto"/>
+              <w:bottom w:val="single" w:sz="12" w:space="0" w:color="auto"/>
+              <w:right w:val="single" w:sz="12" w:space="0" w:color="auto"/>
+            </w:tcBorders>
+            <w:vAlign w:val="center"/>
+          </w:tcPr>
+          <w:p>
+            <w:r>
+              <w:t>Fejlkode</w:t>
+            </w:r>
+          </w:p>
+        </w:tc>
+        <w:tc>
+          <w:tcPr>
+            <w:tcW w:w="747" w:type="dxa"/>
+            <w:tcBorders>
+              <w:top w:val="single" w:sz="12" w:space="0" w:color="auto"/>
+              <w:left w:val="single" w:sz="12" w:space="0" w:color="auto"/>
+              <w:bottom w:val="single" w:sz="12" w:space="0" w:color="auto"/>
+              <w:right w:val="single" w:sz="12" w:space="0" w:color="auto"/>
+            </w:tcBorders>
+            <w:vAlign w:val="center"/>
+          </w:tcPr>
+          <w:p>
+            <w:pPr>
+              <w:rPr>
+                <w:rFonts w:ascii="Segoe UI Emoji" w:hAnsi="Segoe UI Emoji" w:cs="Segoe UI Emoji"/>
+              </w:rPr>
+            </w:pPr>
+            <w:r>
+              <w:rPr>
+                <w:rFonts w:ascii="Segoe UI Emoji" w:hAnsi="Segoe UI Emoji" w:cs="Segoe UI Emoji"/>
+              </w:rPr>
+              <w:t>❌</w:t>
+            </w:r>
+            <w:r>
+              <w:t xml:space="preserve"> Fejlet </w:t>
+            </w:r>
+          </w:p>
+        </w:tc>
+        <w:tc>
+          <w:tcPr>
+            <w:tcW w:w="1554" w:type="dxa"/>
+            <w:tcBorders>
+              <w:top w:val="single" w:sz="12" w:space="0" w:color="auto"/>
+              <w:left w:val="single" w:sz="12" w:space="0" w:color="auto"/>
+              <w:bottom w:val="single" w:sz="12" w:space="0" w:color="auto"/>
+              <w:right w:val="single" w:sz="12" w:space="0" w:color="auto"/>
+            </w:tcBorders>
+            <w:vAlign w:val="center"/>
+          </w:tcPr>
+          <w:p>
+            <w:pPr>
+              <w:rPr>
+                <w:lang w:val="en-US"/>
+              </w:rPr>
+            </w:pPr>
+            <w:proofErr w:type="spellStart"/>
+            <w:r>
+              <w:rPr>
+                <w:lang w:val="en-US"/>
+              </w:rPr>
+              <w:t>AttributeError</w:t>
+            </w:r>
+            <w:proofErr w:type="spellEnd"/>
+            <w:r>
+              <w:rPr>
+                <w:lang w:val="en-US"/>
+              </w:rPr>
+              <w:t>: '</w:t>
+            </w:r>
+            <w:proofErr w:type="spellStart"/>
+            <w:r>
+              <w:rPr>
+                <w:lang w:val="en-US"/>
+              </w:rPr>
+              <w:t>NoneType</w:t>
+            </w:r>
+            <w:proofErr w:type="spellEnd"/>
+            <w:r>
+              <w:rPr>
+                <w:lang w:val="en-US"/>
+              </w:rPr>
+              <w:t>' object has no attribute 'index'</w:t>
+            </w:r>
+          </w:p>
+        </w:tc>
+      </w:tr>
+      <w:tr>
+        <w:trPr>
+          <w:trHeight w:val="300"/>
+          <w:tblCellSpacing w:w="15" w:type="dxa"/>
+        </w:trPr>
+        <w:tc>
+          <w:tcPr>
+            <w:tcW w:w="374" w:type="dxa"/>
+            <w:tcBorders>
+              <w:top w:val="single" w:sz="12" w:space="0" w:color="auto"/>
+              <w:left w:val="single" w:sz="12" w:space="0" w:color="auto"/>
+              <w:bottom w:val="single" w:sz="12" w:space="0" w:color="auto"/>
+              <w:right w:val="single" w:sz="12" w:space="0" w:color="auto"/>
+            </w:tcBorders>
+            <w:vAlign w:val="center"/>
+          </w:tcPr>
+          <w:p>
+            <w:r>
+              <w:t>IT-004</w:t>
+            </w:r>
+          </w:p>
+        </w:tc>
+        <w:tc>
+          <w:tcPr>
+            <w:tcW w:w="3566" w:type="dxa"/>
+            <w:tcBorders>
+              <w:top w:val="single" w:sz="12" w:space="0" w:color="auto"/>
+              <w:left w:val="single" w:sz="12" w:space="0" w:color="auto"/>
+              <w:bottom w:val="single" w:sz="12" w:space="0" w:color="auto"/>
+              <w:right w:val="single" w:sz="12" w:space="0" w:color="auto"/>
+            </w:tcBorders>
+            <w:vAlign w:val="center"/>
+          </w:tcPr>
+          <w:p>
+            <w:pPr>
+              <w:rPr>
+                <w:lang w:val="en-US"/>
+              </w:rPr>
+            </w:pPr>
+            <w:proofErr w:type="spellStart"/>
+            <w:r>
+              <w:rPr>
+                <w:lang w:val="en-US"/>
+              </w:rPr>
+              <w:t>clean_report_file</w:t>
+            </w:r>
+            <w:proofErr w:type="spellEnd"/>
+            <w:r>
+              <w:rPr>
+                <w:lang w:val="en-US"/>
+              </w:rPr>
+              <w:t>(</w:t>
+            </w:r>
+            <w:proofErr w:type="spellStart"/>
+            <w:r>
+              <w:rPr>
+                <w:lang w:val="en-US"/>
+              </w:rPr>
+              <w:t>output_folder</w:t>
+            </w:r>
+            <w:proofErr w:type="spellEnd"/>
+            <w:r>
+              <w:rPr>
+                <w:lang w:val="en-US"/>
+              </w:rPr>
+              <w:t>)</w:t>
+            </w:r>
+          </w:p>
+          <w:p>
+            <w:pPr>
+              <w:rPr>
+                <w:lang w:val="en-US"/>
+              </w:rPr>
+            </w:pPr>
+            <w:proofErr w:type="spellStart"/>
+            <w:r>
+              <w:rPr>
+                <w:lang w:val="en-US"/>
+              </w:rPr>
+              <w:t>prepare_folders_and_find_pdf_</w:t>
+            </w:r>
+            <w:proofErr w:type="gramStart"/>
+            <w:r>
+              <w:rPr>
+                <w:lang w:val="en-US"/>
+              </w:rPr>
+              <w:t>duplicates</w:t>
+            </w:r>
+            <w:proofErr w:type="spellEnd"/>
+            <w:r>
+              <w:rPr>
+                <w:lang w:val="en-US"/>
+              </w:rPr>
+              <w:t>(</w:t>
+            </w:r>
+            <w:proofErr w:type="gramEnd"/>
+            <w:r>
+              <w:rPr>
+                <w:lang w:val="en-US"/>
+              </w:rPr>
+              <w:t>)</w:t>
+            </w:r>
+          </w:p>
+          <w:p>
+            <w:pPr>
+              <w:rPr>
+                <w:lang w:val="en-US"/>
+              </w:rPr>
+            </w:pPr>
+            <w:proofErr w:type="spellStart"/>
+            <w:r>
+              <w:rPr>
+                <w:lang w:val="en-US"/>
+              </w:rPr>
+              <w:t>load_and_filter_excel_data</w:t>
+            </w:r>
+            <w:proofErr w:type="spellEnd"/>
+            <w:r>
+              <w:rPr>
+                <w:lang w:val="en-US"/>
+              </w:rPr>
+              <w:t>(exist)</w:t>
+            </w:r>
+          </w:p>
+          <w:p>
+            <w:pPr>
+              <w:rPr>
+                <w:lang w:val="en-US"/>
+              </w:rPr>
+            </w:pPr>
+            <w:proofErr w:type="spellStart"/>
+            <w:r>
+              <w:rPr>
+                <w:lang w:val="en-US"/>
+              </w:rPr>
+              <w:t>delete_downloaded_</w:t>
+            </w:r>
+            <w:proofErr w:type="gramStart"/>
+            <w:r>
+              <w:rPr>
+                <w:lang w:val="en-US"/>
+              </w:rPr>
+              <w:t>files</w:t>
+            </w:r>
+            <w:proofErr w:type="spellEnd"/>
+            <w:r>
+              <w:rPr>
+                <w:lang w:val="en-US"/>
+              </w:rPr>
+              <w:t>(</w:t>
+            </w:r>
+            <w:proofErr w:type="gramEnd"/>
+            <w:r>
+              <w:rPr>
+                <w:lang w:val="en-US"/>
+              </w:rPr>
+              <w:t>)</w:t>
+            </w:r>
+          </w:p>
+          <w:p>
+            <w:pPr>
+              <w:rPr>
+                <w:lang w:val="en-US"/>
+              </w:rPr>
+            </w:pPr>
+            <w:proofErr w:type="spellStart"/>
+            <w:r>
+              <w:rPr>
+                <w:lang w:val="en-US"/>
+              </w:rPr>
+              <w:t>process_downloads_</w:t>
+            </w:r>
+            <w:proofErr w:type="gramStart"/>
+            <w:r>
+              <w:rPr>
+                <w:lang w:val="en-US"/>
+              </w:rPr>
+              <w:t>threaded</w:t>
+            </w:r>
+            <w:proofErr w:type="spellEnd"/>
+            <w:r>
+              <w:rPr>
+                <w:lang w:val="en-US"/>
+              </w:rPr>
+              <w:t>(</w:t>
+            </w:r>
+            <w:proofErr w:type="spellStart"/>
+            <w:proofErr w:type="gramEnd"/>
+            <w:r>
+              <w:rPr>
+                <w:lang w:val="en-US"/>
+              </w:rPr>
+              <w:t>number_of_files</w:t>
+            </w:r>
+            <w:proofErr w:type="spellEnd"/>
+            <w:r>
+              <w:rPr>
+                <w:lang w:val="en-US"/>
+              </w:rPr>
+              <w:t xml:space="preserve">, </w:t>
+            </w:r>
+            <w:proofErr w:type="spellStart"/>
+            <w:r>
+              <w:rPr>
+                <w:lang w:val="en-US"/>
+              </w:rPr>
+              <w:t>max_workers</w:t>
+            </w:r>
+            <w:proofErr w:type="spellEnd"/>
+            <w:r>
+              <w:rPr>
+                <w:lang w:val="en-US"/>
+              </w:rPr>
+              <w:t>=8)</w:t>
+            </w:r>
+          </w:p>
+          <w:p>
+            <w:pPr>
+              <w:rPr>
+                <w:lang w:val="en-US"/>
+              </w:rPr>
+            </w:pPr>
+            <w:proofErr w:type="spellStart"/>
+            <w:r>
+              <w:rPr>
+                <w:lang w:val="en-US"/>
+              </w:rPr>
+              <w:t>summarize_downloads</w:t>
+            </w:r>
+            <w:proofErr w:type="spellEnd"/>
+            <w:r>
+              <w:rPr>
+                <w:lang w:val="en-US"/>
+              </w:rPr>
+              <w:t>(</w:t>
+            </w:r>
+            <w:proofErr w:type="spellStart"/>
+            <w:r>
+              <w:rPr>
+                <w:lang w:val="en-US"/>
+              </w:rPr>
+              <w:t>number_of_files</w:t>
+            </w:r>
+            <w:proofErr w:type="spellEnd"/>
+            <w:r>
+              <w:rPr>
+                <w:lang w:val="en-US"/>
+              </w:rPr>
+              <w:t>)</w:t>
+            </w:r>
+          </w:p>
+        </w:tc>
+        <w:tc>
+          <w:tcPr>
+            <w:tcW w:w="1057" w:type="dxa"/>
+            <w:tcBorders>
+              <w:top w:val="single" w:sz="12" w:space="0" w:color="auto"/>
+              <w:left w:val="single" w:sz="12" w:space="0" w:color="auto"/>
+              <w:bottom w:val="single" w:sz="12" w:space="0" w:color="auto"/>
+              <w:right w:val="single" w:sz="12" w:space="0" w:color="auto"/>
+            </w:tcBorders>
+            <w:vAlign w:val="center"/>
+          </w:tcPr>
+          <w:p>
+            <w:r>
+              <w:t>Liste over filer, der a</w:t>
+            </w:r>
+            <w:r>
+              <w:t>llerede findes, antal filer der skal downloades og antal tråde, der skal køres</w:t>
+            </w:r>
+          </w:p>
+        </w:tc>
+        <w:tc>
+          <w:tcPr>
+            <w:tcW w:w="1065" w:type="dxa"/>
+            <w:tcBorders>
+              <w:top w:val="single" w:sz="12" w:space="0" w:color="auto"/>
+              <w:left w:val="single" w:sz="12" w:space="0" w:color="auto"/>
+              <w:bottom w:val="single" w:sz="12" w:space="0" w:color="auto"/>
+              <w:right w:val="single" w:sz="12" w:space="0" w:color="auto"/>
+            </w:tcBorders>
+            <w:vAlign w:val="center"/>
+          </w:tcPr>
+          <w:p>
+            <w:proofErr w:type="spellStart"/>
+            <w:r>
+              <w:t>PDf’er</w:t>
+            </w:r>
+            <w:proofErr w:type="spellEnd"/>
+            <w:r>
+              <w:t xml:space="preserve"> og liste over downloadede </w:t>
+            </w:r>
+            <w:proofErr w:type="spellStart"/>
+            <w:r>
+              <w:t>PDF’er</w:t>
+            </w:r>
+            <w:proofErr w:type="spellEnd"/>
+          </w:p>
+        </w:tc>
+        <w:tc>
+          <w:tcPr>
+            <w:tcW w:w="1005" w:type="dxa"/>
+            <w:tcBorders>
+              <w:top w:val="single" w:sz="12" w:space="0" w:color="auto"/>
+              <w:left w:val="single" w:sz="12" w:space="0" w:color="auto"/>
+              <w:bottom w:val="single" w:sz="12" w:space="0" w:color="auto"/>
+              <w:right w:val="single" w:sz="12" w:space="0" w:color="auto"/>
+            </w:tcBorders>
+            <w:vAlign w:val="center"/>
+          </w:tcPr>
+          <w:p>
+            <w:r>
+              <w:t>Fejlkode</w:t>
+            </w:r>
+          </w:p>
+        </w:tc>
+        <w:tc>
+          <w:tcPr>
+            <w:tcW w:w="747" w:type="dxa"/>
+            <w:tcBorders>
+              <w:top w:val="single" w:sz="12" w:space="0" w:color="auto"/>
+              <w:left w:val="single" w:sz="12" w:space="0" w:color="auto"/>
+              <w:bottom w:val="single" w:sz="12" w:space="0" w:color="auto"/>
+              <w:right w:val="single" w:sz="12" w:space="0" w:color="auto"/>
+            </w:tcBorders>
+            <w:vAlign w:val="center"/>
+          </w:tcPr>
+          <w:p>
+            <w:pPr>
+              <w:rPr>
+                <w:rFonts w:ascii="Segoe UI Emoji" w:hAnsi="Segoe UI Emoji" w:cs="Segoe UI Emoji"/>
+              </w:rPr>
+            </w:pPr>
+            <w:r>
+              <w:rPr>
+                <w:rFonts w:ascii="Segoe UI Emoji" w:hAnsi="Segoe UI Emoji" w:cs="Segoe UI Emoji"/>
+              </w:rPr>
+              <w:t>❌</w:t>
+            </w:r>
+            <w:r>
+              <w:t xml:space="preserve"> Fejlet </w:t>
+            </w:r>
+          </w:p>
+        </w:tc>
+        <w:tc>
+          <w:tcPr>
+            <w:tcW w:w="1554" w:type="dxa"/>
+            <w:tcBorders>
+              <w:top w:val="single" w:sz="12" w:space="0" w:color="auto"/>
+              <w:left w:val="single" w:sz="12" w:space="0" w:color="auto"/>
+              <w:bottom w:val="single" w:sz="12" w:space="0" w:color="auto"/>
+              <w:right w:val="single" w:sz="12" w:space="0" w:color="auto"/>
+            </w:tcBorders>
+            <w:vAlign w:val="center"/>
+          </w:tcPr>
+          <w:p>
+            <w:pPr>
+              <w:rPr>
+                <w:lang w:val="en-US"/>
+              </w:rPr>
+            </w:pPr>
+            <w:r>
+              <w:rPr>
+                <w:lang w:val="en-US"/>
+              </w:rPr>
+              <w:t xml:space="preserve">Diff is 2457 characters long. Set </w:t>
+            </w:r>
+            <w:proofErr w:type="spellStart"/>
+            <w:proofErr w:type="gramStart"/>
+            <w:r>
+              <w:rPr>
+                <w:lang w:val="en-US"/>
+              </w:rPr>
+              <w:t>self.maxDiff</w:t>
+            </w:r>
+            <w:proofErr w:type="spellEnd"/>
+            <w:proofErr w:type="gramEnd"/>
+            <w:r>
+              <w:rPr>
+                <w:lang w:val="en-US"/>
+              </w:rPr>
+              <w:t xml:space="preserve"> to None to see it.</w:t>
             </w:r>
           </w:p>
         </w:tc>
       </w:tr>
     </w:tbl>
-    <w:p/>
+    <w:p>
+      <w:pPr>
+        <w:rPr>
+          <w:lang w:val="en-US"/>
+        </w:rPr>
+      </w:pPr>
+    </w:p>
     <w:p>
       <w:pPr>
         <w:pStyle w:val="Overskrift2"/>
@@ -2218,6 +4229,7 @@
           </w:tcPr>
           <w:p>
             <w:r>
+              <w:lastRenderedPageBreak/>
               <w:t>BUG-02</w:t>
             </w:r>
           </w:p>
@@ -2436,7 +4448,6 @@
         </w:numPr>
       </w:pPr>
       <w:r>
-        <w:lastRenderedPageBreak/>
         <w:t xml:space="preserve">Udvide testdækning for </w:t>
       </w:r>
       <w:proofErr w:type="spellStart"/>

</xml_diff>